<commit_message>
made changes to the text resume
</commit_message>
<xml_diff>
--- a/myportfolio/download/Resume__frontend_Poliakh_R.docx
+++ b/myportfolio/download/Resume__frontend_Poliakh_R.docx
@@ -100,6 +100,113 @@
       </w:pPr>
       <w:r>
         <w:rPr>
+          <w:rFonts w:ascii="Arial" w:eastAsia="Arial" w:hAnsi="Arial" w:cs="Arial"/>
+          <w:b/>
+          <w:color w:val="000000"/>
+          <w:sz w:val="36"/>
+          <w:szCs w:val="39"/>
+          <w:lang w:val="ru-RU"/>
+        </w:rPr>
+        <w:t xml:space="preserve">Верстальщик, </w:t>
+      </w:r>
+      <w:r>
+        <w:rPr>
+          <w:rFonts w:ascii="Arial" w:eastAsia="Arial" w:hAnsi="Arial" w:cs="Arial"/>
+          <w:b/>
+          <w:color w:val="000000"/>
+          <w:sz w:val="36"/>
+          <w:szCs w:val="39"/>
+        </w:rPr>
+        <w:t>Front</w:t>
+      </w:r>
+      <w:r>
+        <w:rPr>
+          <w:rFonts w:ascii="Arial" w:eastAsia="Arial" w:hAnsi="Arial" w:cs="Arial"/>
+          <w:b/>
+          <w:color w:val="000000"/>
+          <w:sz w:val="36"/>
+          <w:szCs w:val="39"/>
+          <w:lang w:val="ru-RU"/>
+        </w:rPr>
+        <w:t>-</w:t>
+      </w:r>
+      <w:r>
+        <w:rPr>
+          <w:rFonts w:ascii="Arial" w:eastAsia="Arial" w:hAnsi="Arial" w:cs="Arial"/>
+          <w:b/>
+          <w:sz w:val="36"/>
+          <w:szCs w:val="39"/>
+        </w:rPr>
+        <w:t>e</w:t>
+      </w:r>
+      <w:r>
+        <w:rPr>
+          <w:rFonts w:ascii="Arial" w:eastAsia="Arial" w:hAnsi="Arial" w:cs="Arial"/>
+          <w:b/>
+          <w:color w:val="000000"/>
+          <w:sz w:val="36"/>
+          <w:szCs w:val="39"/>
+        </w:rPr>
+        <w:t>nd</w:t>
+      </w:r>
+      <w:r>
+        <w:rPr>
+          <w:rFonts w:ascii="Arial" w:eastAsia="Arial" w:hAnsi="Arial" w:cs="Arial"/>
+          <w:b/>
+          <w:color w:val="000000"/>
+          <w:sz w:val="36"/>
+          <w:szCs w:val="39"/>
+          <w:lang w:val="ru-RU"/>
+        </w:rPr>
+        <w:t xml:space="preserve"> </w:t>
+      </w:r>
+      <w:r>
+        <w:rPr>
+          <w:rFonts w:ascii="Arial" w:eastAsia="Arial" w:hAnsi="Arial" w:cs="Arial"/>
+          <w:b/>
+          <w:color w:val="000000"/>
+          <w:sz w:val="36"/>
+          <w:szCs w:val="39"/>
+          <w:lang w:val="ru-RU"/>
+        </w:rPr>
+        <w:t>р</w:t>
+      </w:r>
+      <w:r>
+        <w:rPr>
+          <w:rFonts w:ascii="Arial" w:eastAsia="Arial" w:hAnsi="Arial" w:cs="Arial"/>
+          <w:b/>
+          <w:color w:val="000000"/>
+          <w:sz w:val="36"/>
+          <w:szCs w:val="39"/>
+          <w:lang w:val="ru-RU"/>
+        </w:rPr>
+        <w:t>азработчик</w:t>
+      </w:r>
+    </w:p>
+    <w:p>
+      <w:pPr>
+        <w:widowControl w:val="0"/>
+        <w:pBdr>
+          <w:top w:val="nil"/>
+          <w:left w:val="nil"/>
+          <w:bottom w:val="nil"/>
+          <w:right w:val="nil"/>
+          <w:between w:val="nil"/>
+        </w:pBdr>
+        <w:spacing w:line="281" w:lineRule="auto"/>
+        <w:ind w:left="850" w:right="713"/>
+        <w:jc w:val="center"/>
+        <w:rPr>
+          <w:rFonts w:ascii="Arial" w:eastAsia="Arial" w:hAnsi="Arial" w:cs="Arial"/>
+          <w:b/>
+          <w:color w:val="000000"/>
+          <w:sz w:val="32"/>
+          <w:szCs w:val="34"/>
+          <w:lang w:val="ru-RU"/>
+        </w:rPr>
+      </w:pPr>
+      <w:r>
+        <w:rPr>
           <w:noProof/>
           <w:sz w:val="18"/>
           <w:lang w:val="ru-RU" w:eastAsia="ru-RU"/>
@@ -108,10 +215,10 @@
           <wp:anchor distT="114300" distB="114300" distL="114300" distR="114300" simplePos="0" relativeHeight="251657216" behindDoc="0" locked="0" layoutInCell="1" hidden="0" allowOverlap="1" wp14:anchorId="1F6EC918" wp14:editId="78256DF7">
             <wp:simplePos x="0" y="0"/>
             <wp:positionH relativeFrom="column">
-              <wp:posOffset>617220</wp:posOffset>
+              <wp:posOffset>784860</wp:posOffset>
             </wp:positionH>
             <wp:positionV relativeFrom="paragraph">
-              <wp:posOffset>431800</wp:posOffset>
+              <wp:posOffset>156845</wp:posOffset>
             </wp:positionV>
             <wp:extent cx="1584960" cy="1576705"/>
             <wp:effectExtent l="0" t="0" r="0" b="4445"/>
@@ -159,84 +266,53 @@
           <w:rFonts w:ascii="Arial" w:eastAsia="Arial" w:hAnsi="Arial" w:cs="Arial"/>
           <w:b/>
           <w:color w:val="000000"/>
-          <w:sz w:val="36"/>
-          <w:szCs w:val="39"/>
-          <w:lang w:val="ru-RU"/>
-        </w:rPr>
-        <w:t xml:space="preserve">Верстальщик, </w:t>
-      </w:r>
-      <w:r>
-        <w:rPr>
-          <w:rFonts w:ascii="Arial" w:eastAsia="Arial" w:hAnsi="Arial" w:cs="Arial"/>
-          <w:b/>
-          <w:color w:val="000000"/>
-          <w:sz w:val="36"/>
-          <w:szCs w:val="39"/>
-        </w:rPr>
-        <w:t>Front</w:t>
-      </w:r>
-      <w:r>
-        <w:rPr>
-          <w:rFonts w:ascii="Arial" w:eastAsia="Arial" w:hAnsi="Arial" w:cs="Arial"/>
-          <w:b/>
-          <w:color w:val="000000"/>
-          <w:sz w:val="36"/>
-          <w:szCs w:val="39"/>
-          <w:lang w:val="ru-RU"/>
-        </w:rPr>
-        <w:t>-</w:t>
-      </w:r>
-      <w:r>
-        <w:rPr>
-          <w:rFonts w:ascii="Arial" w:eastAsia="Arial" w:hAnsi="Arial" w:cs="Arial"/>
-          <w:b/>
-          <w:sz w:val="36"/>
-          <w:szCs w:val="39"/>
-        </w:rPr>
-        <w:t>e</w:t>
-      </w:r>
-      <w:r>
-        <w:rPr>
-          <w:rFonts w:ascii="Arial" w:eastAsia="Arial" w:hAnsi="Arial" w:cs="Arial"/>
-          <w:b/>
-          <w:color w:val="000000"/>
-          <w:sz w:val="36"/>
-          <w:szCs w:val="39"/>
-        </w:rPr>
-        <w:t>nd</w:t>
-      </w:r>
-      <w:r>
-        <w:rPr>
-          <w:rFonts w:ascii="Arial" w:eastAsia="Arial" w:hAnsi="Arial" w:cs="Arial"/>
-          <w:b/>
-          <w:color w:val="000000"/>
-          <w:sz w:val="36"/>
-          <w:szCs w:val="39"/>
-          <w:lang w:val="ru-RU"/>
-        </w:rPr>
-        <w:t xml:space="preserve"> </w:t>
-      </w:r>
-      <w:r>
-        <w:rPr>
-          <w:rFonts w:ascii="Arial" w:eastAsia="Arial" w:hAnsi="Arial" w:cs="Arial"/>
-          <w:b/>
-          <w:color w:val="000000"/>
-          <w:sz w:val="36"/>
-          <w:szCs w:val="39"/>
-          <w:lang w:val="ru-RU"/>
-        </w:rPr>
-        <w:t>р</w:t>
-      </w:r>
-      <w:r>
-        <w:rPr>
-          <w:rFonts w:ascii="Arial" w:eastAsia="Arial" w:hAnsi="Arial" w:cs="Arial"/>
-          <w:b/>
-          <w:color w:val="000000"/>
-          <w:sz w:val="36"/>
-          <w:szCs w:val="39"/>
-          <w:lang w:val="ru-RU"/>
-        </w:rPr>
-        <w:t>азработчик</w:t>
+          <w:sz w:val="32"/>
+          <w:szCs w:val="34"/>
+          <w:lang w:val="ru-RU"/>
+        </w:rPr>
+        <w:t>Полях</w:t>
+      </w:r>
+      <w:r>
+        <w:rPr>
+          <w:rFonts w:ascii="Arial" w:eastAsia="Arial" w:hAnsi="Arial" w:cs="Arial"/>
+          <w:color w:val="000000"/>
+          <w:sz w:val="32"/>
+          <w:szCs w:val="34"/>
+          <w:lang w:val="ru-RU"/>
+        </w:rPr>
+        <w:t xml:space="preserve"> </w:t>
+      </w:r>
+      <w:r>
+        <w:rPr>
+          <w:rFonts w:ascii="Arial" w:eastAsia="Arial" w:hAnsi="Arial" w:cs="Arial"/>
+          <w:b/>
+          <w:color w:val="000000"/>
+          <w:sz w:val="32"/>
+          <w:szCs w:val="34"/>
+          <w:lang w:val="ru-RU"/>
+        </w:rPr>
+        <w:t>Роман</w:t>
+      </w:r>
+      <w:r>
+        <w:rPr>
+          <w:rFonts w:ascii="Arial" w:eastAsia="Arial" w:hAnsi="Arial" w:cs="Arial"/>
+          <w:color w:val="000000"/>
+          <w:sz w:val="32"/>
+          <w:szCs w:val="34"/>
+          <w:lang w:val="ru-RU"/>
+        </w:rPr>
+        <w:t xml:space="preserve"> </w:t>
+      </w:r>
+      <w:r>
+        <w:rPr>
+          <w:rFonts w:ascii="Arial" w:eastAsia="Arial" w:hAnsi="Arial" w:cs="Arial"/>
+          <w:b/>
+          <w:color w:val="000000"/>
+          <w:sz w:val="32"/>
+          <w:szCs w:val="34"/>
+          <w:lang w:val="ru-RU"/>
+        </w:rPr>
+        <w:t>Александрович</w:t>
       </w:r>
     </w:p>
     <w:p>
@@ -249,70 +325,43 @@
           <w:right w:val="nil"/>
           <w:between w:val="nil"/>
         </w:pBdr>
-        <w:spacing w:line="281" w:lineRule="auto"/>
-        <w:ind w:left="850" w:right="713"/>
-        <w:jc w:val="center"/>
-        <w:rPr>
-          <w:rFonts w:ascii="Arial" w:eastAsia="Arial" w:hAnsi="Arial" w:cs="Arial"/>
-          <w:b/>
-          <w:color w:val="000000"/>
-          <w:sz w:val="32"/>
-          <w:szCs w:val="34"/>
-          <w:lang w:val="ru-RU"/>
-        </w:rPr>
-      </w:pPr>
-      <w:r>
-        <w:rPr>
-          <w:rFonts w:ascii="Arial" w:eastAsia="Arial" w:hAnsi="Arial" w:cs="Arial"/>
-          <w:b/>
-          <w:color w:val="000000"/>
-          <w:sz w:val="32"/>
-          <w:szCs w:val="34"/>
-          <w:lang w:val="ru-RU"/>
-        </w:rPr>
-        <w:t>Полях</w:t>
-      </w:r>
-      <w:r>
-        <w:rPr>
-          <w:rFonts w:ascii="Arial" w:eastAsia="Arial" w:hAnsi="Arial" w:cs="Arial"/>
-          <w:color w:val="000000"/>
-          <w:sz w:val="32"/>
-          <w:szCs w:val="34"/>
-          <w:lang w:val="ru-RU"/>
-        </w:rPr>
-        <w:t xml:space="preserve"> </w:t>
-      </w:r>
-      <w:r>
-        <w:rPr>
-          <w:rFonts w:ascii="Arial" w:eastAsia="Arial" w:hAnsi="Arial" w:cs="Arial"/>
-          <w:b/>
-          <w:color w:val="000000"/>
-          <w:sz w:val="32"/>
-          <w:szCs w:val="34"/>
-          <w:lang w:val="ru-RU"/>
-        </w:rPr>
-        <w:t>Роман</w:t>
-      </w:r>
-      <w:r>
-        <w:rPr>
-          <w:rFonts w:ascii="Arial" w:eastAsia="Arial" w:hAnsi="Arial" w:cs="Arial"/>
-          <w:color w:val="000000"/>
-          <w:sz w:val="32"/>
-          <w:szCs w:val="34"/>
-          <w:lang w:val="ru-RU"/>
-        </w:rPr>
-        <w:t xml:space="preserve"> </w:t>
-      </w:r>
-      <w:r>
-        <w:rPr>
-          <w:rFonts w:ascii="Arial" w:eastAsia="Arial" w:hAnsi="Arial" w:cs="Arial"/>
-          <w:b/>
-          <w:color w:val="000000"/>
-          <w:sz w:val="32"/>
-          <w:szCs w:val="34"/>
-          <w:lang w:val="ru-RU"/>
-        </w:rPr>
-        <w:t>Александрович</w:t>
+        <w:spacing w:before="149" w:line="276" w:lineRule="auto"/>
+        <w:ind w:left="850" w:right="713" w:firstLine="1418"/>
+        <w:rPr>
+          <w:rFonts w:ascii="Arial" w:eastAsia="Arial" w:hAnsi="Arial" w:cs="Arial"/>
+          <w:color w:val="000000"/>
+          <w:sz w:val="28"/>
+          <w:szCs w:val="28"/>
+        </w:rPr>
+      </w:pPr>
+      <w:r>
+        <w:rPr>
+          <w:rFonts w:ascii="Arial" w:eastAsia="Arial" w:hAnsi="Arial" w:cs="Arial"/>
+          <w:color w:val="000000"/>
+          <w:sz w:val="28"/>
+          <w:szCs w:val="28"/>
+          <w:lang w:val="ru-RU"/>
+        </w:rPr>
+        <w:t>г</w:t>
+      </w:r>
+      <w:r>
+        <w:rPr>
+          <w:rFonts w:ascii="Arial" w:eastAsia="Arial" w:hAnsi="Arial" w:cs="Arial"/>
+          <w:color w:val="000000"/>
+          <w:sz w:val="28"/>
+          <w:szCs w:val="28"/>
+        </w:rPr>
+        <w:t xml:space="preserve">. </w:t>
+      </w:r>
+      <w:r>
+        <w:rPr>
+          <w:rFonts w:ascii="Arial" w:eastAsia="Arial" w:hAnsi="Arial" w:cs="Arial"/>
+          <w:color w:val="000000"/>
+          <w:sz w:val="28"/>
+          <w:szCs w:val="28"/>
+          <w:lang w:val="ru-RU"/>
+        </w:rPr>
+        <w:t>Одесса</w:t>
       </w:r>
     </w:p>
     <w:p>
@@ -325,44 +374,33 @@
           <w:right w:val="nil"/>
           <w:between w:val="nil"/>
         </w:pBdr>
-        <w:spacing w:before="149" w:line="256" w:lineRule="auto"/>
-        <w:ind w:left="850" w:right="713"/>
-        <w:jc w:val="center"/>
-        <w:rPr>
-          <w:rFonts w:ascii="Arial" w:eastAsia="Arial" w:hAnsi="Arial" w:cs="Arial"/>
-          <w:color w:val="000000"/>
-          <w:sz w:val="28"/>
-          <w:szCs w:val="32"/>
-        </w:rPr>
-      </w:pPr>
-      <w:r>
-        <w:rPr>
-          <w:rFonts w:ascii="Arial" w:eastAsia="Arial" w:hAnsi="Arial" w:cs="Arial"/>
-          <w:color w:val="000000"/>
-          <w:sz w:val="28"/>
-          <w:szCs w:val="32"/>
-          <w:lang w:val="ru-RU"/>
-        </w:rPr>
-        <w:t>г</w:t>
-      </w:r>
-      <w:r>
-        <w:rPr>
-          <w:rFonts w:ascii="Arial" w:eastAsia="Arial" w:hAnsi="Arial" w:cs="Arial"/>
-          <w:color w:val="000000"/>
-          <w:sz w:val="28"/>
-          <w:szCs w:val="32"/>
-        </w:rPr>
-        <w:t xml:space="preserve">. </w:t>
-      </w:r>
-      <w:r>
-        <w:rPr>
-          <w:rFonts w:ascii="Arial" w:eastAsia="Arial" w:hAnsi="Arial" w:cs="Arial"/>
-          <w:color w:val="000000"/>
-          <w:sz w:val="28"/>
-          <w:szCs w:val="32"/>
-          <w:lang w:val="ru-RU"/>
-        </w:rPr>
-        <w:t>Одесса</w:t>
+        <w:spacing w:line="276" w:lineRule="auto"/>
+        <w:ind w:left="850" w:right="713" w:firstLine="1418"/>
+        <w:rPr>
+          <w:rFonts w:ascii="Arial" w:eastAsia="Arial" w:hAnsi="Arial" w:cs="Arial"/>
+          <w:color w:val="000000"/>
+          <w:sz w:val="28"/>
+          <w:szCs w:val="28"/>
+        </w:rPr>
+      </w:pPr>
+      <w:r>
+        <w:rPr>
+          <w:rFonts w:ascii="Arial" w:eastAsia="Arial" w:hAnsi="Arial" w:cs="Arial"/>
+          <w:b/>
+          <w:color w:val="000000"/>
+          <w:sz w:val="28"/>
+          <w:szCs w:val="28"/>
+        </w:rPr>
+        <w:t xml:space="preserve">Phone: </w:t>
+      </w:r>
+      <w:r>
+        <w:rPr>
+          <w:rFonts w:ascii="Arial" w:eastAsia="Arial" w:hAnsi="Arial" w:cs="Arial"/>
+          <w:color w:val="000000"/>
+          <w:sz w:val="28"/>
+          <w:szCs w:val="28"/>
+        </w:rPr>
+        <w:t>+38(063)420-60-46</w:t>
       </w:r>
     </w:p>
     <w:p>
@@ -375,44 +413,33 @@
           <w:right w:val="nil"/>
           <w:between w:val="nil"/>
         </w:pBdr>
-        <w:spacing w:line="256" w:lineRule="auto"/>
-        <w:ind w:left="850" w:right="713"/>
-        <w:jc w:val="center"/>
-        <w:rPr>
-          <w:rFonts w:ascii="Arial" w:eastAsia="Arial" w:hAnsi="Arial" w:cs="Arial"/>
-          <w:color w:val="000000"/>
-          <w:sz w:val="28"/>
-          <w:szCs w:val="32"/>
-        </w:rPr>
-      </w:pPr>
-      <w:r>
-        <w:rPr>
-          <w:rFonts w:ascii="Arial" w:eastAsia="Arial" w:hAnsi="Arial" w:cs="Arial"/>
-          <w:b/>
-          <w:color w:val="000000"/>
-          <w:sz w:val="28"/>
-          <w:szCs w:val="32"/>
-        </w:rPr>
-        <w:t>Phone</w:t>
-      </w:r>
-      <w:r>
-        <w:rPr>
-          <w:rFonts w:ascii="Arial" w:eastAsia="Arial" w:hAnsi="Arial" w:cs="Arial"/>
-          <w:b/>
-          <w:color w:val="000000"/>
-          <w:sz w:val="28"/>
-          <w:szCs w:val="32"/>
-        </w:rPr>
-        <w:t xml:space="preserve">: </w:t>
-      </w:r>
-      <w:r>
-        <w:rPr>
-          <w:rFonts w:ascii="Arial" w:eastAsia="Arial" w:hAnsi="Arial" w:cs="Arial"/>
-          <w:color w:val="000000"/>
-          <w:sz w:val="28"/>
-          <w:szCs w:val="32"/>
-        </w:rPr>
-        <w:t>+38(063)420-60-46</w:t>
+        <w:spacing w:line="276" w:lineRule="auto"/>
+        <w:ind w:left="850" w:right="713" w:firstLine="1418"/>
+        <w:rPr>
+          <w:rFonts w:ascii="Arial" w:eastAsia="Arial" w:hAnsi="Arial" w:cs="Arial"/>
+          <w:color w:val="000000"/>
+          <w:sz w:val="28"/>
+          <w:szCs w:val="28"/>
+        </w:rPr>
+      </w:pPr>
+      <w:r>
+        <w:rPr>
+          <w:rFonts w:ascii="Arial" w:eastAsia="Arial" w:hAnsi="Arial" w:cs="Arial"/>
+          <w:b/>
+          <w:color w:val="000000"/>
+          <w:sz w:val="28"/>
+          <w:szCs w:val="28"/>
+        </w:rPr>
+        <w:t xml:space="preserve">Skype: </w:t>
+      </w:r>
+      <w:r>
+        <w:rPr>
+          <w:rFonts w:ascii="Arial" w:eastAsia="Arial" w:hAnsi="Arial" w:cs="Arial"/>
+          <w:color w:val="000000"/>
+          <w:sz w:val="28"/>
+          <w:szCs w:val="28"/>
+        </w:rPr>
+        <w:t>Poliakh R</w:t>
       </w:r>
     </w:p>
     <w:p>
@@ -425,62 +452,21 @@
           <w:right w:val="nil"/>
           <w:between w:val="nil"/>
         </w:pBdr>
-        <w:spacing w:before="134" w:line="256" w:lineRule="auto"/>
-        <w:ind w:left="850" w:right="713"/>
-        <w:jc w:val="center"/>
-        <w:rPr>
-          <w:rFonts w:ascii="Arial" w:eastAsia="Arial" w:hAnsi="Arial" w:cs="Arial"/>
-          <w:color w:val="000000"/>
-          <w:sz w:val="28"/>
-          <w:szCs w:val="32"/>
-        </w:rPr>
-      </w:pPr>
-      <w:r>
-        <w:rPr>
-          <w:rFonts w:ascii="Arial" w:eastAsia="Arial" w:hAnsi="Arial" w:cs="Arial"/>
-          <w:b/>
-          <w:color w:val="000000"/>
-          <w:sz w:val="28"/>
-          <w:szCs w:val="32"/>
-        </w:rPr>
-        <w:t xml:space="preserve">Skype: </w:t>
-      </w:r>
-      <w:r>
-        <w:rPr>
-          <w:rFonts w:ascii="Arial" w:eastAsia="Arial" w:hAnsi="Arial" w:cs="Arial"/>
-          <w:color w:val="000000"/>
-          <w:sz w:val="28"/>
-          <w:szCs w:val="32"/>
-        </w:rPr>
-        <w:t>Poliakh R</w:t>
-      </w:r>
-    </w:p>
-    <w:p>
-      <w:pPr>
-        <w:widowControl w:val="0"/>
-        <w:pBdr>
-          <w:top w:val="nil"/>
-          <w:left w:val="nil"/>
-          <w:bottom w:val="nil"/>
-          <w:right w:val="nil"/>
-          <w:between w:val="nil"/>
-        </w:pBdr>
-        <w:spacing w:before="134" w:line="256" w:lineRule="auto"/>
-        <w:ind w:left="850" w:right="713"/>
-        <w:jc w:val="center"/>
-        <w:rPr>
-          <w:rFonts w:ascii="Arial" w:eastAsia="Arial" w:hAnsi="Arial" w:cs="Arial"/>
-          <w:sz w:val="28"/>
-          <w:szCs w:val="32"/>
-        </w:rPr>
-      </w:pPr>
-      <w:r>
-        <w:rPr>
-          <w:rFonts w:ascii="Arial" w:eastAsia="Arial" w:hAnsi="Arial" w:cs="Arial"/>
-          <w:b/>
-          <w:color w:val="000000"/>
-          <w:sz w:val="28"/>
-          <w:szCs w:val="32"/>
+        <w:spacing w:line="276" w:lineRule="auto"/>
+        <w:ind w:left="850" w:right="713" w:firstLine="1418"/>
+        <w:rPr>
+          <w:rFonts w:ascii="Arial" w:eastAsia="Arial" w:hAnsi="Arial" w:cs="Arial"/>
+          <w:sz w:val="28"/>
+          <w:szCs w:val="28"/>
+        </w:rPr>
+      </w:pPr>
+      <w:r>
+        <w:rPr>
+          <w:rFonts w:ascii="Arial" w:eastAsia="Arial" w:hAnsi="Arial" w:cs="Arial"/>
+          <w:b/>
+          <w:color w:val="000000"/>
+          <w:sz w:val="28"/>
+          <w:szCs w:val="28"/>
         </w:rPr>
         <w:t>Email</w:t>
       </w:r>
@@ -490,9 +476,19 @@
           <w:b/>
           <w:color w:val="000000"/>
           <w:sz w:val="28"/>
-          <w:szCs w:val="32"/>
-        </w:rPr>
-        <w:t xml:space="preserve">: </w:t>
+          <w:szCs w:val="28"/>
+        </w:rPr>
+        <w:t>:</w:t>
+      </w:r>
+      <w:r>
+        <w:rPr>
+          <w:rFonts w:ascii="Arial" w:eastAsia="Arial" w:hAnsi="Arial" w:cs="Arial"/>
+          <w:b/>
+          <w:color w:val="000000"/>
+          <w:sz w:val="28"/>
+          <w:szCs w:val="28"/>
+        </w:rPr>
+        <w:t xml:space="preserve"> </w:t>
       </w:r>
       <w:hyperlink r:id="rId6" w:history="1">
         <w:r>
@@ -500,7 +496,7 @@
             <w:rStyle w:val="a5"/>
             <w:rFonts w:ascii="Arial" w:eastAsia="Arial" w:hAnsi="Arial" w:cs="Arial"/>
             <w:sz w:val="28"/>
-            <w:szCs w:val="32"/>
+            <w:szCs w:val="28"/>
           </w:rPr>
           <w:t>r.poliakh@gmail.com</w:t>
         </w:r>
@@ -508,25 +504,30 @@
     </w:p>
     <w:p>
       <w:pPr>
-        <w:jc w:val="center"/>
+        <w:spacing w:line="276" w:lineRule="auto"/>
+        <w:ind w:firstLine="1418"/>
         <w:rPr>
           <w:rStyle w:val="a5"/>
           <w:rFonts w:ascii="Arial" w:eastAsia="Arial" w:hAnsi="Arial" w:cs="Arial"/>
           <w:sz w:val="28"/>
-          <w:szCs w:val="32"/>
-        </w:rPr>
-      </w:pPr>
-      <w:r>
-        <w:rPr>
-          <w:rFonts w:ascii="Arial" w:eastAsia="Arial" w:hAnsi="Arial" w:cs="Arial"/>
-          <w:b/>
-          <w:color w:val="000000"/>
-          <w:sz w:val="28"/>
-          <w:szCs w:val="32"/>
+          <w:szCs w:val="28"/>
+        </w:rPr>
+      </w:pPr>
+      <w:r>
+        <w:rPr>
+          <w:rFonts w:ascii="Arial" w:eastAsia="Arial" w:hAnsi="Arial" w:cs="Arial"/>
+          <w:b/>
+          <w:color w:val="000000"/>
+          <w:sz w:val="28"/>
+          <w:szCs w:val="28"/>
         </w:rPr>
         <w:t>Portfolio:</w:t>
       </w:r>
       <w:r>
+        <w:rPr>
+          <w:sz w:val="28"/>
+          <w:szCs w:val="28"/>
+        </w:rPr>
         <w:t xml:space="preserve"> </w:t>
       </w:r>
       <w:hyperlink r:id="rId7" w:tgtFrame="_blank" w:history="1">
@@ -535,18 +536,9 @@
             <w:rStyle w:val="a5"/>
             <w:rFonts w:ascii="Arial" w:eastAsia="Arial" w:hAnsi="Arial" w:cs="Arial"/>
             <w:sz w:val="28"/>
-            <w:szCs w:val="32"/>
+            <w:szCs w:val="28"/>
           </w:rPr>
-          <w:t>poliakh.github.io</w:t>
-        </w:r>
-        <w:r>
-          <w:rPr>
-            <w:rStyle w:val="a5"/>
-            <w:rFonts w:ascii="Arial" w:eastAsia="Arial" w:hAnsi="Arial" w:cs="Arial"/>
-            <w:sz w:val="28"/>
-            <w:szCs w:val="32"/>
-          </w:rPr>
-          <w:t>/</w:t>
+          <w:t>poliakh.github.io/</w:t>
         </w:r>
         <w:proofErr w:type="spellStart"/>
         <w:r>
@@ -554,7 +546,7 @@
             <w:rStyle w:val="a5"/>
             <w:rFonts w:ascii="Arial" w:eastAsia="Arial" w:hAnsi="Arial" w:cs="Arial"/>
             <w:sz w:val="28"/>
-            <w:szCs w:val="32"/>
+            <w:szCs w:val="28"/>
           </w:rPr>
           <w:t>myportfolio</w:t>
         </w:r>
@@ -564,7 +556,7 @@
             <w:rStyle w:val="a5"/>
             <w:rFonts w:ascii="Arial" w:eastAsia="Arial" w:hAnsi="Arial" w:cs="Arial"/>
             <w:sz w:val="28"/>
-            <w:szCs w:val="32"/>
+            <w:szCs w:val="28"/>
           </w:rPr>
           <w:t>/</w:t>
         </w:r>
@@ -572,34 +564,29 @@
     </w:p>
     <w:p>
       <w:pPr>
-        <w:widowControl w:val="0"/>
-        <w:pBdr>
-          <w:top w:val="nil"/>
-          <w:left w:val="nil"/>
-          <w:bottom w:val="nil"/>
-          <w:right w:val="nil"/>
-          <w:between w:val="nil"/>
-        </w:pBdr>
-        <w:spacing w:before="134" w:line="256" w:lineRule="auto"/>
-        <w:ind w:left="850" w:right="713"/>
-        <w:jc w:val="center"/>
-        <w:rPr>
-          <w:rFonts w:ascii="Arial" w:eastAsia="Arial" w:hAnsi="Arial" w:cs="Arial"/>
-          <w:sz w:val="32"/>
-          <w:szCs w:val="32"/>
-        </w:rPr>
-      </w:pPr>
-      <w:r>
-        <w:rPr>
-          <w:rFonts w:ascii="Arial" w:eastAsia="Arial" w:hAnsi="Arial" w:cs="Arial"/>
-          <w:b/>
-          <w:color w:val="000000"/>
-          <w:sz w:val="28"/>
-          <w:szCs w:val="32"/>
+        <w:spacing w:line="276" w:lineRule="auto"/>
+        <w:ind w:firstLine="1418"/>
+        <w:rPr>
+          <w:rFonts w:ascii="Arial" w:eastAsia="Arial" w:hAnsi="Arial" w:cs="Arial"/>
+          <w:sz w:val="28"/>
+          <w:szCs w:val="28"/>
+        </w:rPr>
+      </w:pPr>
+      <w:r>
+        <w:rPr>
+          <w:rFonts w:ascii="Arial" w:eastAsia="Arial" w:hAnsi="Arial" w:cs="Arial"/>
+          <w:b/>
+          <w:color w:val="000000"/>
+          <w:sz w:val="28"/>
+          <w:szCs w:val="28"/>
         </w:rPr>
         <w:t>GitHub:</w:t>
       </w:r>
       <w:r>
+        <w:rPr>
+          <w:sz w:val="28"/>
+          <w:szCs w:val="28"/>
+        </w:rPr>
         <w:t xml:space="preserve"> </w:t>
       </w:r>
       <w:hyperlink r:id="rId8" w:tgtFrame="_blank" w:history="1">
@@ -608,27 +595,9 @@
             <w:rStyle w:val="a5"/>
             <w:rFonts w:ascii="Arial" w:eastAsia="Arial" w:hAnsi="Arial" w:cs="Arial"/>
             <w:sz w:val="28"/>
-            <w:szCs w:val="32"/>
+            <w:szCs w:val="28"/>
           </w:rPr>
-          <w:t>github.com</w:t>
-        </w:r>
-        <w:r>
-          <w:rPr>
-            <w:rStyle w:val="a5"/>
-            <w:rFonts w:ascii="Arial" w:eastAsia="Arial" w:hAnsi="Arial" w:cs="Arial"/>
-            <w:sz w:val="28"/>
-            <w:szCs w:val="32"/>
-          </w:rPr>
-          <w:t>/</w:t>
-        </w:r>
-        <w:r>
-          <w:rPr>
-            <w:rStyle w:val="a5"/>
-            <w:rFonts w:ascii="Arial" w:eastAsia="Arial" w:hAnsi="Arial" w:cs="Arial"/>
-            <w:sz w:val="28"/>
-            <w:szCs w:val="32"/>
-          </w:rPr>
-          <w:t>Poliakh</w:t>
+          <w:t>github.com/Poliakh</w:t>
         </w:r>
       </w:hyperlink>
     </w:p>
@@ -685,8 +654,6 @@
         </w:rPr>
         <w:t>Цель</w:t>
       </w:r>
-      <w:bookmarkStart w:id="0" w:name="_GoBack"/>
-      <w:bookmarkEnd w:id="0"/>
     </w:p>
     <w:p>
       <w:pPr>
@@ -719,103 +686,133 @@
           <w:szCs w:val="28"/>
           <w:lang w:val="ru-RU"/>
         </w:rPr>
-        <w:t xml:space="preserve">Влиться в дружный коллектив на должность </w:t>
-      </w:r>
-      <w:proofErr w:type="spellStart"/>
-      <w:r>
-        <w:rPr>
-          <w:rFonts w:ascii="Arial" w:eastAsia="Arial" w:hAnsi="Arial" w:cs="Arial"/>
-          <w:i/>
-          <w:color w:val="000000"/>
-          <w:sz w:val="28"/>
-          <w:szCs w:val="28"/>
-          <w:lang w:val="ru-RU"/>
-        </w:rPr>
-        <w:t>junior</w:t>
-      </w:r>
-      <w:proofErr w:type="spellEnd"/>
-      <w:r>
-        <w:rPr>
-          <w:rFonts w:ascii="Arial" w:eastAsia="Arial" w:hAnsi="Arial" w:cs="Arial"/>
-          <w:i/>
-          <w:color w:val="000000"/>
-          <w:sz w:val="28"/>
-          <w:szCs w:val="28"/>
-          <w:lang w:val="ru-RU"/>
-        </w:rPr>
-        <w:t xml:space="preserve"> HTML-</w:t>
-      </w:r>
-      <w:proofErr w:type="spellStart"/>
-      <w:r>
-        <w:rPr>
-          <w:rFonts w:ascii="Arial" w:eastAsia="Arial" w:hAnsi="Arial" w:cs="Arial"/>
-          <w:i/>
-          <w:color w:val="000000"/>
-          <w:sz w:val="28"/>
-          <w:szCs w:val="28"/>
-          <w:lang w:val="ru-RU"/>
-        </w:rPr>
-        <w:t>coder</w:t>
-      </w:r>
-      <w:proofErr w:type="spellEnd"/>
-      <w:r>
-        <w:rPr>
-          <w:rFonts w:ascii="Arial" w:eastAsia="Arial" w:hAnsi="Arial" w:cs="Arial"/>
-          <w:i/>
-          <w:color w:val="000000"/>
-          <w:sz w:val="28"/>
-          <w:szCs w:val="28"/>
-          <w:lang w:val="ru-RU"/>
-        </w:rPr>
-        <w:t>/</w:t>
-      </w:r>
-      <w:proofErr w:type="spellStart"/>
-      <w:r>
-        <w:rPr>
-          <w:rFonts w:ascii="Arial" w:eastAsia="Arial" w:hAnsi="Arial" w:cs="Arial"/>
-          <w:i/>
-          <w:color w:val="000000"/>
-          <w:sz w:val="28"/>
-          <w:szCs w:val="28"/>
-          <w:lang w:val="ru-RU"/>
-        </w:rPr>
-        <w:t>front-end</w:t>
-      </w:r>
-      <w:proofErr w:type="spellEnd"/>
-      <w:r>
-        <w:rPr>
-          <w:rFonts w:ascii="Arial" w:eastAsia="Arial" w:hAnsi="Arial" w:cs="Arial"/>
-          <w:i/>
-          <w:color w:val="000000"/>
-          <w:sz w:val="28"/>
-          <w:szCs w:val="28"/>
-          <w:lang w:val="ru-RU"/>
-        </w:rPr>
-        <w:t xml:space="preserve"> </w:t>
-      </w:r>
-      <w:proofErr w:type="spellStart"/>
-      <w:r>
-        <w:rPr>
-          <w:rFonts w:ascii="Arial" w:eastAsia="Arial" w:hAnsi="Arial" w:cs="Arial"/>
-          <w:i/>
-          <w:color w:val="000000"/>
-          <w:sz w:val="28"/>
-          <w:szCs w:val="28"/>
-          <w:lang w:val="ru-RU"/>
-        </w:rPr>
-        <w:t>developer</w:t>
-      </w:r>
-      <w:proofErr w:type="spellEnd"/>
-      <w:r>
-        <w:rPr>
-          <w:rFonts w:ascii="Arial" w:eastAsia="Arial" w:hAnsi="Arial" w:cs="Arial"/>
-          <w:i/>
-          <w:color w:val="000000"/>
-          <w:sz w:val="28"/>
-          <w:szCs w:val="28"/>
-          <w:lang w:val="ru-RU"/>
-        </w:rPr>
-        <w:t>. Улучшать профессиональные навыки в этой профессии под присмотром и наставничеством опытных коллег. С удовольствием выполняю тестовое задание.</w:t>
+        <w:t>Влиться</w:t>
+      </w:r>
+      <w:r>
+        <w:rPr>
+          <w:rFonts w:ascii="Arial" w:eastAsia="Arial" w:hAnsi="Arial" w:cs="Arial"/>
+          <w:i/>
+          <w:color w:val="000000"/>
+          <w:sz w:val="28"/>
+          <w:szCs w:val="28"/>
+        </w:rPr>
+        <w:t xml:space="preserve"> </w:t>
+      </w:r>
+      <w:r>
+        <w:rPr>
+          <w:rFonts w:ascii="Arial" w:eastAsia="Arial" w:hAnsi="Arial" w:cs="Arial"/>
+          <w:i/>
+          <w:color w:val="000000"/>
+          <w:sz w:val="28"/>
+          <w:szCs w:val="28"/>
+          <w:lang w:val="ru-RU"/>
+        </w:rPr>
+        <w:t>в</w:t>
+      </w:r>
+      <w:r>
+        <w:rPr>
+          <w:rFonts w:ascii="Arial" w:eastAsia="Arial" w:hAnsi="Arial" w:cs="Arial"/>
+          <w:i/>
+          <w:color w:val="000000"/>
+          <w:sz w:val="28"/>
+          <w:szCs w:val="28"/>
+        </w:rPr>
+        <w:t xml:space="preserve"> </w:t>
+      </w:r>
+      <w:r>
+        <w:rPr>
+          <w:rFonts w:ascii="Arial" w:eastAsia="Arial" w:hAnsi="Arial" w:cs="Arial"/>
+          <w:i/>
+          <w:color w:val="000000"/>
+          <w:sz w:val="28"/>
+          <w:szCs w:val="28"/>
+          <w:lang w:val="ru-RU"/>
+        </w:rPr>
+        <w:t>дружный</w:t>
+      </w:r>
+      <w:r>
+        <w:rPr>
+          <w:rFonts w:ascii="Arial" w:eastAsia="Arial" w:hAnsi="Arial" w:cs="Arial"/>
+          <w:i/>
+          <w:color w:val="000000"/>
+          <w:sz w:val="28"/>
+          <w:szCs w:val="28"/>
+        </w:rPr>
+        <w:t xml:space="preserve"> </w:t>
+      </w:r>
+      <w:r>
+        <w:rPr>
+          <w:rFonts w:ascii="Arial" w:eastAsia="Arial" w:hAnsi="Arial" w:cs="Arial"/>
+          <w:i/>
+          <w:color w:val="000000"/>
+          <w:sz w:val="28"/>
+          <w:szCs w:val="28"/>
+          <w:lang w:val="ru-RU"/>
+        </w:rPr>
+        <w:t>коллектив</w:t>
+      </w:r>
+      <w:r>
+        <w:rPr>
+          <w:rFonts w:ascii="Arial" w:eastAsia="Arial" w:hAnsi="Arial" w:cs="Arial"/>
+          <w:i/>
+          <w:color w:val="000000"/>
+          <w:sz w:val="28"/>
+          <w:szCs w:val="28"/>
+        </w:rPr>
+        <w:t xml:space="preserve"> </w:t>
+      </w:r>
+      <w:r>
+        <w:rPr>
+          <w:rFonts w:ascii="Arial" w:eastAsia="Arial" w:hAnsi="Arial" w:cs="Arial"/>
+          <w:i/>
+          <w:color w:val="000000"/>
+          <w:sz w:val="28"/>
+          <w:szCs w:val="28"/>
+          <w:lang w:val="ru-RU"/>
+        </w:rPr>
+        <w:t>на</w:t>
+      </w:r>
+      <w:r>
+        <w:rPr>
+          <w:rFonts w:ascii="Arial" w:eastAsia="Arial" w:hAnsi="Arial" w:cs="Arial"/>
+          <w:i/>
+          <w:color w:val="000000"/>
+          <w:sz w:val="28"/>
+          <w:szCs w:val="28"/>
+        </w:rPr>
+        <w:t xml:space="preserve"> </w:t>
+      </w:r>
+      <w:r>
+        <w:rPr>
+          <w:rFonts w:ascii="Arial" w:eastAsia="Arial" w:hAnsi="Arial" w:cs="Arial"/>
+          <w:i/>
+          <w:color w:val="000000"/>
+          <w:sz w:val="28"/>
+          <w:szCs w:val="28"/>
+          <w:lang w:val="ru-RU"/>
+        </w:rPr>
+        <w:t>должность</w:t>
+      </w:r>
+      <w:r>
+        <w:rPr>
+          <w:rFonts w:ascii="Arial" w:eastAsia="Arial" w:hAnsi="Arial" w:cs="Arial"/>
+          <w:i/>
+          <w:color w:val="000000"/>
+          <w:sz w:val="28"/>
+          <w:szCs w:val="28"/>
+        </w:rPr>
+        <w:t xml:space="preserve"> junior HTML-coder/front-end developer. </w:t>
+      </w:r>
+      <w:r>
+        <w:rPr>
+          <w:rFonts w:ascii="Arial" w:eastAsia="Arial" w:hAnsi="Arial" w:cs="Arial"/>
+          <w:i/>
+          <w:color w:val="000000"/>
+          <w:sz w:val="28"/>
+          <w:szCs w:val="28"/>
+          <w:lang w:val="ru-RU"/>
+        </w:rPr>
+        <w:t>Улучшать профессиональные навыки в этой профессии под присмотром и наставничеством опытных коллег. С удовольствием выполняю тестовое задание.</w:t>
       </w:r>
     </w:p>
     <w:p>
@@ -851,6 +848,94 @@
         <w:t>Навыки</w:t>
       </w:r>
       <w:proofErr w:type="spellEnd"/>
+    </w:p>
+    <w:p>
+      <w:pPr>
+        <w:widowControl w:val="0"/>
+        <w:numPr>
+          <w:ilvl w:val="0"/>
+          <w:numId w:val="2"/>
+        </w:numPr>
+        <w:pBdr>
+          <w:top w:val="nil"/>
+          <w:left w:val="nil"/>
+          <w:bottom w:val="nil"/>
+          <w:right w:val="nil"/>
+          <w:between w:val="nil"/>
+        </w:pBdr>
+        <w:spacing w:line="256" w:lineRule="auto"/>
+        <w:ind w:left="850" w:right="540" w:firstLine="0"/>
+        <w:jc w:val="both"/>
+        <w:rPr>
+          <w:rFonts w:ascii="Arial" w:eastAsia="Arial" w:hAnsi="Arial" w:cs="Arial"/>
+          <w:color w:val="000000"/>
+          <w:sz w:val="28"/>
+          <w:szCs w:val="28"/>
+        </w:rPr>
+      </w:pPr>
+      <w:proofErr w:type="spellStart"/>
+      <w:r>
+        <w:rPr>
+          <w:rFonts w:ascii="Arial" w:eastAsia="Arial" w:hAnsi="Arial" w:cs="Arial"/>
+          <w:i/>
+          <w:color w:val="000000"/>
+          <w:sz w:val="28"/>
+          <w:szCs w:val="28"/>
+        </w:rPr>
+        <w:t>Знание</w:t>
+      </w:r>
+      <w:proofErr w:type="spellEnd"/>
+      <w:r>
+        <w:rPr>
+          <w:rFonts w:ascii="Arial" w:eastAsia="Arial" w:hAnsi="Arial" w:cs="Arial"/>
+          <w:color w:val="000000"/>
+          <w:sz w:val="28"/>
+          <w:szCs w:val="28"/>
+        </w:rPr>
+        <w:t xml:space="preserve"> </w:t>
+      </w:r>
+      <w:r>
+        <w:rPr>
+          <w:rFonts w:ascii="Arial" w:eastAsia="Arial" w:hAnsi="Arial" w:cs="Arial"/>
+          <w:i/>
+          <w:color w:val="000000"/>
+          <w:sz w:val="28"/>
+          <w:szCs w:val="28"/>
+        </w:rPr>
+        <w:t>HTML, SASS, CSS, JavaScript, SV</w:t>
+      </w:r>
+      <w:r>
+        <w:rPr>
+          <w:rFonts w:ascii="Arial" w:eastAsia="Arial" w:hAnsi="Arial" w:cs="Arial"/>
+          <w:i/>
+          <w:color w:val="000000"/>
+          <w:sz w:val="28"/>
+          <w:szCs w:val="28"/>
+        </w:rPr>
+        <w:t xml:space="preserve">G, Bootstrap, jQuery, BEM, Gulp, </w:t>
+      </w:r>
+      <w:proofErr w:type="spellStart"/>
+      <w:r>
+        <w:rPr>
+          <w:rFonts w:ascii="Arial" w:eastAsia="Arial" w:hAnsi="Arial" w:cs="Arial"/>
+          <w:i/>
+          <w:color w:val="000000"/>
+          <w:sz w:val="28"/>
+          <w:szCs w:val="28"/>
+        </w:rPr>
+        <w:t>Git</w:t>
+      </w:r>
+      <w:proofErr w:type="spellEnd"/>
+      <w:r>
+        <w:rPr>
+          <w:rFonts w:ascii="Arial" w:eastAsia="Arial" w:hAnsi="Arial" w:cs="Arial"/>
+          <w:i/>
+          <w:color w:val="000000"/>
+          <w:sz w:val="28"/>
+          <w:szCs w:val="28"/>
+        </w:rPr>
+        <w:t>.</w:t>
+      </w:r>
     </w:p>
     <w:p>
       <w:pPr>
@@ -870,7 +955,6 @@
         <w:ind w:left="850" w:right="713" w:firstLine="0"/>
         <w:jc w:val="both"/>
         <w:rPr>
-          <w:rFonts w:ascii="Arial" w:eastAsia="Arial" w:hAnsi="Arial" w:cs="Arial"/>
           <w:color w:val="000000"/>
           <w:sz w:val="28"/>
           <w:szCs w:val="28"/>
@@ -885,7 +969,7 @@
           <w:sz w:val="28"/>
           <w:szCs w:val="28"/>
         </w:rPr>
-        <w:t>Знание</w:t>
+        <w:t>Уровень</w:t>
       </w:r>
       <w:proofErr w:type="spellEnd"/>
       <w:r>
@@ -897,40 +981,6 @@
         </w:rPr>
         <w:t xml:space="preserve"> </w:t>
       </w:r>
-      <w:r>
-        <w:rPr>
-          <w:rFonts w:ascii="Arial" w:eastAsia="Arial" w:hAnsi="Arial" w:cs="Arial"/>
-          <w:i/>
-          <w:color w:val="000000"/>
-          <w:sz w:val="28"/>
-          <w:szCs w:val="28"/>
-        </w:rPr>
-        <w:t>HTML, SASS, CSS, JavaScript, SVG, Bootstrap, jQuery, BEM, Gulp.</w:t>
-      </w:r>
-    </w:p>
-    <w:p>
-      <w:pPr>
-        <w:widowControl w:val="0"/>
-        <w:numPr>
-          <w:ilvl w:val="0"/>
-          <w:numId w:val="2"/>
-        </w:numPr>
-        <w:pBdr>
-          <w:top w:val="nil"/>
-          <w:left w:val="nil"/>
-          <w:bottom w:val="nil"/>
-          <w:right w:val="nil"/>
-          <w:between w:val="nil"/>
-        </w:pBdr>
-        <w:spacing w:line="256" w:lineRule="auto"/>
-        <w:ind w:left="850" w:right="713" w:firstLine="0"/>
-        <w:jc w:val="both"/>
-        <w:rPr>
-          <w:color w:val="000000"/>
-          <w:sz w:val="28"/>
-          <w:szCs w:val="28"/>
-        </w:rPr>
-      </w:pPr>
       <w:proofErr w:type="spellStart"/>
       <w:r>
         <w:rPr>
@@ -940,7 +990,7 @@
           <w:sz w:val="28"/>
           <w:szCs w:val="28"/>
         </w:rPr>
-        <w:t>Уровень</w:t>
+        <w:t>английского</w:t>
       </w:r>
       <w:proofErr w:type="spellEnd"/>
       <w:r>
@@ -952,36 +1002,15 @@
         </w:rPr>
         <w:t xml:space="preserve"> </w:t>
       </w:r>
-      <w:proofErr w:type="spellStart"/>
-      <w:r>
-        <w:rPr>
-          <w:rFonts w:ascii="Arial" w:eastAsia="Arial" w:hAnsi="Arial" w:cs="Arial"/>
-          <w:i/>
-          <w:color w:val="000000"/>
-          <w:sz w:val="28"/>
-          <w:szCs w:val="28"/>
-        </w:rPr>
-        <w:t>английского</w:t>
-      </w:r>
-      <w:proofErr w:type="spellEnd"/>
-      <w:r>
-        <w:rPr>
-          <w:rFonts w:ascii="Arial" w:eastAsia="Arial" w:hAnsi="Arial" w:cs="Arial"/>
-          <w:color w:val="000000"/>
-          <w:sz w:val="28"/>
-          <w:szCs w:val="28"/>
-        </w:rPr>
-        <w:t xml:space="preserve"> </w:t>
-      </w:r>
-      <w:r>
-        <w:rPr>
-          <w:rFonts w:ascii="Arial" w:eastAsia="Arial" w:hAnsi="Arial" w:cs="Arial"/>
-          <w:b/>
-          <w:i/>
-          <w:sz w:val="28"/>
-          <w:szCs w:val="28"/>
-        </w:rPr>
-        <w:t>Elementary</w:t>
+      <w:r>
+        <w:rPr>
+          <w:rFonts w:ascii="Arial" w:eastAsia="Arial" w:hAnsi="Arial" w:cs="Arial"/>
+          <w:b/>
+          <w:i/>
+          <w:sz w:val="28"/>
+          <w:szCs w:val="28"/>
+        </w:rPr>
+        <w:t>Pre-intermediate</w:t>
       </w:r>
       <w:r>
         <w:rPr>
@@ -993,6 +1022,8 @@
         </w:rPr>
         <w:t>.</w:t>
       </w:r>
+      <w:bookmarkStart w:id="0" w:name="_GoBack"/>
+      <w:bookmarkEnd w:id="0"/>
     </w:p>
     <w:p>
       <w:pPr>

</xml_diff>

<commit_message>
- made change text to the resume files end html
</commit_message>
<xml_diff>
--- a/myportfolio/download/Resume__frontend_Poliakh_R.docx
+++ b/myportfolio/download/Resume__frontend_Poliakh_R.docx
@@ -1,6 +1,6 @@
 
 <file path=word/document.xml><?xml version="1.0" encoding="utf-8"?>
-<w:document xmlns:wpc="http://schemas.microsoft.com/office/word/2010/wordprocessingCanvas" xmlns:cx="http://schemas.microsoft.com/office/drawing/2014/chartex" xmlns:cx1="http://schemas.microsoft.com/office/drawing/2015/9/8/chartex" xmlns:mc="http://schemas.openxmlformats.org/markup-compatibility/2006" xmlns:o="urn:schemas-microsoft-com:office:office" xmlns:r="http://schemas.openxmlformats.org/officeDocument/2006/relationships" xmlns:m="http://schemas.openxmlformats.org/officeDocument/2006/math" xmlns:v="urn:schemas-microsoft-com:vml" xmlns:wp14="http://schemas.microsoft.com/office/word/2010/wordprocessingDrawing" xmlns:wp="http://schemas.openxmlformats.org/drawingml/2006/wordprocessingDrawing" xmlns:w10="urn:schemas-microsoft-com:office:word" xmlns:w="http://schemas.openxmlformats.org/wordprocessingml/2006/main" xmlns:w14="http://schemas.microsoft.com/office/word/2010/wordml" xmlns:w15="http://schemas.microsoft.com/office/word/2012/wordml" xmlns:w16se="http://schemas.microsoft.com/office/word/2015/wordml/symex" xmlns:wpg="http://schemas.microsoft.com/office/word/2010/wordprocessingGroup" xmlns:wpi="http://schemas.microsoft.com/office/word/2010/wordprocessingInk" xmlns:wne="http://schemas.microsoft.com/office/word/2006/wordml" xmlns:wps="http://schemas.microsoft.com/office/word/2010/wordprocessingShape" mc:Ignorable="w14 w15 w16se wp14">
+<w:document xmlns:wpc="http://schemas.microsoft.com/office/word/2010/wordprocessingCanvas" xmlns:cx="http://schemas.microsoft.com/office/drawing/2014/chartex" xmlns:mc="http://schemas.openxmlformats.org/markup-compatibility/2006" xmlns:o="urn:schemas-microsoft-com:office:office" xmlns:r="http://schemas.openxmlformats.org/officeDocument/2006/relationships" xmlns:m="http://schemas.openxmlformats.org/officeDocument/2006/math" xmlns:v="urn:schemas-microsoft-com:vml" xmlns:wp14="http://schemas.microsoft.com/office/word/2010/wordprocessingDrawing" xmlns:wp="http://schemas.openxmlformats.org/drawingml/2006/wordprocessingDrawing" xmlns:w10="urn:schemas-microsoft-com:office:word" xmlns:w="http://schemas.openxmlformats.org/wordprocessingml/2006/main" xmlns:w14="http://schemas.microsoft.com/office/word/2010/wordml" xmlns:w15="http://schemas.microsoft.com/office/word/2012/wordml" xmlns:w16se="http://schemas.microsoft.com/office/word/2015/wordml/symex" xmlns:wpg="http://schemas.microsoft.com/office/word/2010/wordprocessingGroup" xmlns:wpi="http://schemas.microsoft.com/office/word/2010/wordprocessingInk" xmlns:wne="http://schemas.microsoft.com/office/word/2006/wordml" xmlns:wps="http://schemas.microsoft.com/office/word/2010/wordprocessingShape" mc:Ignorable="w14 w15 w16se wp14">
   <w:body>
     <w:p>
       <w:pPr>
@@ -75,34 +75,10 @@
           <w:lang w:val="ru-RU"/>
         </w:rPr>
       </w:pPr>
-    </w:p>
-    <w:p>
-      <w:pPr>
-        <w:widowControl w:val="0"/>
-        <w:pBdr>
-          <w:top w:val="nil"/>
-          <w:left w:val="nil"/>
-          <w:bottom w:val="nil"/>
-          <w:right w:val="nil"/>
-          <w:between w:val="nil"/>
-        </w:pBdr>
-        <w:spacing w:line="432" w:lineRule="auto"/>
-        <w:ind w:left="850" w:right="713"/>
-        <w:jc w:val="center"/>
-        <w:rPr>
-          <w:rFonts w:ascii="Arial" w:eastAsia="Arial" w:hAnsi="Arial" w:cs="Arial"/>
-          <w:b/>
-          <w:color w:val="000000"/>
-          <w:sz w:val="36"/>
-          <w:szCs w:val="39"/>
-          <w:lang w:val="ru-RU"/>
-        </w:rPr>
-      </w:pPr>
       <w:r>
         <w:rPr>
           <w:noProof/>
           <w:sz w:val="18"/>
-          <w:lang w:val="ru-RU" w:eastAsia="ru-RU"/>
         </w:rPr>
         <w:drawing>
           <wp:anchor distT="114300" distB="114300" distL="114300" distR="114300" simplePos="0" relativeHeight="251657216" behindDoc="0" locked="0" layoutInCell="1" hidden="0" allowOverlap="1" wp14:anchorId="1F6EC918" wp14:editId="78256DF7">
@@ -111,10 +87,10 @@
               <wp:posOffset>617220</wp:posOffset>
             </wp:positionH>
             <wp:positionV relativeFrom="paragraph">
-              <wp:posOffset>431800</wp:posOffset>
+              <wp:posOffset>431165</wp:posOffset>
             </wp:positionV>
-            <wp:extent cx="1584960" cy="1576705"/>
-            <wp:effectExtent l="0" t="0" r="0" b="4445"/>
+            <wp:extent cx="1691640" cy="1706880"/>
+            <wp:effectExtent l="0" t="0" r="3810" b="7620"/>
             <wp:wrapSquare wrapText="bothSides" distT="114300" distB="114300" distL="114300" distR="114300"/>
             <wp:docPr id="1" name="image1.jpg"/>
             <wp:cNvGraphicFramePr/>
@@ -135,7 +111,7 @@
                   <pic:spPr>
                     <a:xfrm>
                       <a:off x="0" y="0"/>
-                      <a:ext cx="1584960" cy="1576705"/>
+                      <a:ext cx="1691640" cy="1706880"/>
                     </a:xfrm>
                     <a:prstGeom prst="rect">
                       <a:avLst/>
@@ -161,30 +137,8 @@
           <w:color w:val="000000"/>
           <w:sz w:val="36"/>
           <w:szCs w:val="39"/>
-          <w:lang w:val="ru-RU"/>
-        </w:rPr>
-        <w:t xml:space="preserve">Верстальщик, </w:t>
-      </w:r>
-      <w:r>
-        <w:rPr>
-          <w:rFonts w:ascii="Arial" w:eastAsia="Arial" w:hAnsi="Arial" w:cs="Arial"/>
-          <w:b/>
-          <w:color w:val="000000"/>
-          <w:sz w:val="36"/>
-          <w:szCs w:val="39"/>
         </w:rPr>
         <w:t>Front</w:t>
-      </w:r>
-      <w:r>
-        <w:rPr>
-          <w:rFonts w:ascii="Arial" w:eastAsia="Arial" w:hAnsi="Arial" w:cs="Arial"/>
-          <w:b/>
-          <w:color w:val="000000"/>
-          <w:sz w:val="36"/>
-          <w:szCs w:val="39"/>
-          <w:lang w:val="ru-RU"/>
-        </w:rPr>
-        <w:t>-</w:t>
       </w:r>
       <w:r>
         <w:rPr>
@@ -293,27 +247,6 @@
         </w:rPr>
         <w:t>Роман</w:t>
       </w:r>
-      <w:r>
-        <w:rPr>
-          <w:rFonts w:ascii="Arial" w:eastAsia="Arial" w:hAnsi="Arial" w:cs="Arial"/>
-          <w:color w:val="000000"/>
-          <w:sz w:val="32"/>
-          <w:szCs w:val="34"/>
-          <w:lang w:val="ru-RU"/>
-        </w:rPr>
-        <w:t xml:space="preserve"> </w:t>
-      </w:r>
-      <w:r>
-        <w:rPr>
-          <w:rFonts w:ascii="Arial" w:eastAsia="Arial" w:hAnsi="Arial" w:cs="Arial"/>
-          <w:b/>
-          <w:color w:val="000000"/>
-          <w:sz w:val="32"/>
-          <w:szCs w:val="34"/>
-          <w:lang w:val="ru-RU"/>
-        </w:rPr>
-        <w:t>Александрович</w:t>
-      </w:r>
     </w:p>
     <w:p>
       <w:pPr>
@@ -325,7 +258,7 @@
           <w:right w:val="nil"/>
           <w:between w:val="nil"/>
         </w:pBdr>
-        <w:spacing w:before="149" w:line="256" w:lineRule="auto"/>
+        <w:spacing w:line="276" w:lineRule="auto"/>
         <w:ind w:left="850" w:right="713"/>
         <w:jc w:val="center"/>
         <w:rPr>
@@ -375,9 +308,8 @@
           <w:right w:val="nil"/>
           <w:between w:val="nil"/>
         </w:pBdr>
-        <w:spacing w:line="256" w:lineRule="auto"/>
-        <w:ind w:left="850" w:right="713"/>
-        <w:jc w:val="center"/>
+        <w:spacing w:line="276" w:lineRule="auto"/>
+        <w:ind w:left="850" w:right="713" w:firstLine="1985"/>
         <w:rPr>
           <w:rFonts w:ascii="Arial" w:eastAsia="Arial" w:hAnsi="Arial" w:cs="Arial"/>
           <w:color w:val="000000"/>
@@ -425,9 +357,8 @@
           <w:right w:val="nil"/>
           <w:between w:val="nil"/>
         </w:pBdr>
-        <w:spacing w:before="134" w:line="256" w:lineRule="auto"/>
-        <w:ind w:left="850" w:right="713"/>
-        <w:jc w:val="center"/>
+        <w:spacing w:line="276" w:lineRule="auto"/>
+        <w:ind w:left="850" w:right="713" w:firstLine="1985"/>
         <w:rPr>
           <w:rFonts w:ascii="Arial" w:eastAsia="Arial" w:hAnsi="Arial" w:cs="Arial"/>
           <w:color w:val="000000"/>
@@ -445,6 +376,7 @@
         </w:rPr>
         <w:t xml:space="preserve">Skype: </w:t>
       </w:r>
+      <w:proofErr w:type="spellStart"/>
       <w:r>
         <w:rPr>
           <w:rFonts w:ascii="Arial" w:eastAsia="Arial" w:hAnsi="Arial" w:cs="Arial"/>
@@ -452,7 +384,17 @@
           <w:sz w:val="28"/>
           <w:szCs w:val="32"/>
         </w:rPr>
-        <w:t>Poliakh R</w:t>
+        <w:t>Poliakh</w:t>
+      </w:r>
+      <w:proofErr w:type="spellEnd"/>
+      <w:r>
+        <w:rPr>
+          <w:rFonts w:ascii="Arial" w:eastAsia="Arial" w:hAnsi="Arial" w:cs="Arial"/>
+          <w:color w:val="000000"/>
+          <w:sz w:val="28"/>
+          <w:szCs w:val="32"/>
+        </w:rPr>
+        <w:t xml:space="preserve"> R</w:t>
       </w:r>
     </w:p>
     <w:p>
@@ -465,11 +407,11 @@
           <w:right w:val="nil"/>
           <w:between w:val="nil"/>
         </w:pBdr>
-        <w:spacing w:before="134" w:line="256" w:lineRule="auto"/>
-        <w:ind w:left="850" w:right="713"/>
-        <w:jc w:val="center"/>
-        <w:rPr>
-          <w:rFonts w:ascii="Arial" w:eastAsia="Arial" w:hAnsi="Arial" w:cs="Arial"/>
+        <w:spacing w:line="276" w:lineRule="auto"/>
+        <w:ind w:left="850" w:right="713" w:firstLine="1985"/>
+        <w:rPr>
+          <w:rFonts w:ascii="Arial" w:eastAsia="Arial" w:hAnsi="Arial" w:cs="Arial"/>
+          <w:color w:val="000000"/>
           <w:sz w:val="28"/>
           <w:szCs w:val="32"/>
         </w:rPr>
@@ -508,7 +450,8 @@
     </w:p>
     <w:p>
       <w:pPr>
-        <w:jc w:val="center"/>
+        <w:spacing w:line="276" w:lineRule="auto"/>
+        <w:ind w:firstLine="1985"/>
         <w:rPr>
           <w:rStyle w:val="a5"/>
           <w:rFonts w:ascii="Arial" w:eastAsia="Arial" w:hAnsi="Arial" w:cs="Arial"/>
@@ -537,16 +480,7 @@
             <w:sz w:val="28"/>
             <w:szCs w:val="32"/>
           </w:rPr>
-          <w:t>poliakh.github.io</w:t>
-        </w:r>
-        <w:r>
-          <w:rPr>
-            <w:rStyle w:val="a5"/>
-            <w:rFonts w:ascii="Arial" w:eastAsia="Arial" w:hAnsi="Arial" w:cs="Arial"/>
-            <w:sz w:val="28"/>
-            <w:szCs w:val="32"/>
-          </w:rPr>
-          <w:t>/</w:t>
+          <w:t>poliakh.github.io/</w:t>
         </w:r>
         <w:proofErr w:type="spellStart"/>
         <w:r>
@@ -572,17 +506,8 @@
     </w:p>
     <w:p>
       <w:pPr>
-        <w:widowControl w:val="0"/>
-        <w:pBdr>
-          <w:top w:val="nil"/>
-          <w:left w:val="nil"/>
-          <w:bottom w:val="nil"/>
-          <w:right w:val="nil"/>
-          <w:between w:val="nil"/>
-        </w:pBdr>
-        <w:spacing w:before="134" w:line="256" w:lineRule="auto"/>
-        <w:ind w:left="850" w:right="713"/>
-        <w:jc w:val="center"/>
+        <w:spacing w:line="276" w:lineRule="auto"/>
+        <w:ind w:firstLine="1985"/>
         <w:rPr>
           <w:rFonts w:ascii="Arial" w:eastAsia="Arial" w:hAnsi="Arial" w:cs="Arial"/>
           <w:sz w:val="32"/>
@@ -610,17 +535,9 @@
             <w:sz w:val="28"/>
             <w:szCs w:val="32"/>
           </w:rPr>
-          <w:t>github.com</w:t>
+          <w:t>github.com/</w:t>
         </w:r>
-        <w:r>
-          <w:rPr>
-            <w:rStyle w:val="a5"/>
-            <w:rFonts w:ascii="Arial" w:eastAsia="Arial" w:hAnsi="Arial" w:cs="Arial"/>
-            <w:sz w:val="28"/>
-            <w:szCs w:val="32"/>
-          </w:rPr>
-          <w:t>/</w:t>
-        </w:r>
+        <w:proofErr w:type="spellStart"/>
         <w:r>
           <w:rPr>
             <w:rStyle w:val="a5"/>
@@ -630,6 +547,7 @@
           </w:rPr>
           <w:t>Poliakh</w:t>
         </w:r>
+        <w:proofErr w:type="spellEnd"/>
       </w:hyperlink>
     </w:p>
     <w:p>
@@ -685,8 +603,6 @@
         </w:rPr>
         <w:t>Цель</w:t>
       </w:r>
-      <w:bookmarkStart w:id="0" w:name="_GoBack"/>
-      <w:bookmarkEnd w:id="0"/>
     </w:p>
     <w:p>
       <w:pPr>
@@ -719,103 +635,133 @@
           <w:szCs w:val="28"/>
           <w:lang w:val="ru-RU"/>
         </w:rPr>
-        <w:t xml:space="preserve">Влиться в дружный коллектив на должность </w:t>
-      </w:r>
-      <w:proofErr w:type="spellStart"/>
-      <w:r>
-        <w:rPr>
-          <w:rFonts w:ascii="Arial" w:eastAsia="Arial" w:hAnsi="Arial" w:cs="Arial"/>
-          <w:i/>
-          <w:color w:val="000000"/>
-          <w:sz w:val="28"/>
-          <w:szCs w:val="28"/>
-          <w:lang w:val="ru-RU"/>
-        </w:rPr>
-        <w:t>junior</w:t>
-      </w:r>
-      <w:proofErr w:type="spellEnd"/>
-      <w:r>
-        <w:rPr>
-          <w:rFonts w:ascii="Arial" w:eastAsia="Arial" w:hAnsi="Arial" w:cs="Arial"/>
-          <w:i/>
-          <w:color w:val="000000"/>
-          <w:sz w:val="28"/>
-          <w:szCs w:val="28"/>
-          <w:lang w:val="ru-RU"/>
-        </w:rPr>
-        <w:t xml:space="preserve"> HTML-</w:t>
-      </w:r>
-      <w:proofErr w:type="spellStart"/>
-      <w:r>
-        <w:rPr>
-          <w:rFonts w:ascii="Arial" w:eastAsia="Arial" w:hAnsi="Arial" w:cs="Arial"/>
-          <w:i/>
-          <w:color w:val="000000"/>
-          <w:sz w:val="28"/>
-          <w:szCs w:val="28"/>
-          <w:lang w:val="ru-RU"/>
-        </w:rPr>
-        <w:t>coder</w:t>
-      </w:r>
-      <w:proofErr w:type="spellEnd"/>
-      <w:r>
-        <w:rPr>
-          <w:rFonts w:ascii="Arial" w:eastAsia="Arial" w:hAnsi="Arial" w:cs="Arial"/>
-          <w:i/>
-          <w:color w:val="000000"/>
-          <w:sz w:val="28"/>
-          <w:szCs w:val="28"/>
-          <w:lang w:val="ru-RU"/>
-        </w:rPr>
-        <w:t>/</w:t>
-      </w:r>
-      <w:proofErr w:type="spellStart"/>
-      <w:r>
-        <w:rPr>
-          <w:rFonts w:ascii="Arial" w:eastAsia="Arial" w:hAnsi="Arial" w:cs="Arial"/>
-          <w:i/>
-          <w:color w:val="000000"/>
-          <w:sz w:val="28"/>
-          <w:szCs w:val="28"/>
-          <w:lang w:val="ru-RU"/>
-        </w:rPr>
-        <w:t>front-end</w:t>
-      </w:r>
-      <w:proofErr w:type="spellEnd"/>
-      <w:r>
-        <w:rPr>
-          <w:rFonts w:ascii="Arial" w:eastAsia="Arial" w:hAnsi="Arial" w:cs="Arial"/>
-          <w:i/>
-          <w:color w:val="000000"/>
-          <w:sz w:val="28"/>
-          <w:szCs w:val="28"/>
-          <w:lang w:val="ru-RU"/>
-        </w:rPr>
-        <w:t xml:space="preserve"> </w:t>
-      </w:r>
-      <w:proofErr w:type="spellStart"/>
-      <w:r>
-        <w:rPr>
-          <w:rFonts w:ascii="Arial" w:eastAsia="Arial" w:hAnsi="Arial" w:cs="Arial"/>
-          <w:i/>
-          <w:color w:val="000000"/>
-          <w:sz w:val="28"/>
-          <w:szCs w:val="28"/>
-          <w:lang w:val="ru-RU"/>
-        </w:rPr>
-        <w:t>developer</w:t>
-      </w:r>
-      <w:proofErr w:type="spellEnd"/>
-      <w:r>
-        <w:rPr>
-          <w:rFonts w:ascii="Arial" w:eastAsia="Arial" w:hAnsi="Arial" w:cs="Arial"/>
-          <w:i/>
-          <w:color w:val="000000"/>
-          <w:sz w:val="28"/>
-          <w:szCs w:val="28"/>
-          <w:lang w:val="ru-RU"/>
-        </w:rPr>
-        <w:t>. Улучшать профессиональные навыки в этой профессии под присмотром и наставничеством опытных коллег. С удовольствием выполняю тестовое задание.</w:t>
+        <w:t>Влиться</w:t>
+      </w:r>
+      <w:r>
+        <w:rPr>
+          <w:rFonts w:ascii="Arial" w:eastAsia="Arial" w:hAnsi="Arial" w:cs="Arial"/>
+          <w:i/>
+          <w:color w:val="000000"/>
+          <w:sz w:val="28"/>
+          <w:szCs w:val="28"/>
+        </w:rPr>
+        <w:t xml:space="preserve"> </w:t>
+      </w:r>
+      <w:r>
+        <w:rPr>
+          <w:rFonts w:ascii="Arial" w:eastAsia="Arial" w:hAnsi="Arial" w:cs="Arial"/>
+          <w:i/>
+          <w:color w:val="000000"/>
+          <w:sz w:val="28"/>
+          <w:szCs w:val="28"/>
+          <w:lang w:val="ru-RU"/>
+        </w:rPr>
+        <w:t>в</w:t>
+      </w:r>
+      <w:r>
+        <w:rPr>
+          <w:rFonts w:ascii="Arial" w:eastAsia="Arial" w:hAnsi="Arial" w:cs="Arial"/>
+          <w:i/>
+          <w:color w:val="000000"/>
+          <w:sz w:val="28"/>
+          <w:szCs w:val="28"/>
+        </w:rPr>
+        <w:t xml:space="preserve"> </w:t>
+      </w:r>
+      <w:r>
+        <w:rPr>
+          <w:rFonts w:ascii="Arial" w:eastAsia="Arial" w:hAnsi="Arial" w:cs="Arial"/>
+          <w:i/>
+          <w:color w:val="000000"/>
+          <w:sz w:val="28"/>
+          <w:szCs w:val="28"/>
+          <w:lang w:val="ru-RU"/>
+        </w:rPr>
+        <w:t>дружный</w:t>
+      </w:r>
+      <w:r>
+        <w:rPr>
+          <w:rFonts w:ascii="Arial" w:eastAsia="Arial" w:hAnsi="Arial" w:cs="Arial"/>
+          <w:i/>
+          <w:color w:val="000000"/>
+          <w:sz w:val="28"/>
+          <w:szCs w:val="28"/>
+        </w:rPr>
+        <w:t xml:space="preserve"> </w:t>
+      </w:r>
+      <w:r>
+        <w:rPr>
+          <w:rFonts w:ascii="Arial" w:eastAsia="Arial" w:hAnsi="Arial" w:cs="Arial"/>
+          <w:i/>
+          <w:color w:val="000000"/>
+          <w:sz w:val="28"/>
+          <w:szCs w:val="28"/>
+          <w:lang w:val="ru-RU"/>
+        </w:rPr>
+        <w:t>коллектив</w:t>
+      </w:r>
+      <w:r>
+        <w:rPr>
+          <w:rFonts w:ascii="Arial" w:eastAsia="Arial" w:hAnsi="Arial" w:cs="Arial"/>
+          <w:i/>
+          <w:color w:val="000000"/>
+          <w:sz w:val="28"/>
+          <w:szCs w:val="28"/>
+        </w:rPr>
+        <w:t xml:space="preserve"> </w:t>
+      </w:r>
+      <w:r>
+        <w:rPr>
+          <w:rFonts w:ascii="Arial" w:eastAsia="Arial" w:hAnsi="Arial" w:cs="Arial"/>
+          <w:i/>
+          <w:color w:val="000000"/>
+          <w:sz w:val="28"/>
+          <w:szCs w:val="28"/>
+          <w:lang w:val="ru-RU"/>
+        </w:rPr>
+        <w:t>на</w:t>
+      </w:r>
+      <w:r>
+        <w:rPr>
+          <w:rFonts w:ascii="Arial" w:eastAsia="Arial" w:hAnsi="Arial" w:cs="Arial"/>
+          <w:i/>
+          <w:color w:val="000000"/>
+          <w:sz w:val="28"/>
+          <w:szCs w:val="28"/>
+        </w:rPr>
+        <w:t xml:space="preserve"> </w:t>
+      </w:r>
+      <w:r>
+        <w:rPr>
+          <w:rFonts w:ascii="Arial" w:eastAsia="Arial" w:hAnsi="Arial" w:cs="Arial"/>
+          <w:i/>
+          <w:color w:val="000000"/>
+          <w:sz w:val="28"/>
+          <w:szCs w:val="28"/>
+          <w:lang w:val="ru-RU"/>
+        </w:rPr>
+        <w:t>должность</w:t>
+      </w:r>
+      <w:r>
+        <w:rPr>
+          <w:rFonts w:ascii="Arial" w:eastAsia="Arial" w:hAnsi="Arial" w:cs="Arial"/>
+          <w:i/>
+          <w:color w:val="000000"/>
+          <w:sz w:val="28"/>
+          <w:szCs w:val="28"/>
+        </w:rPr>
+        <w:t xml:space="preserve"> junior HTML-coder/front-end developer. </w:t>
+      </w:r>
+      <w:r>
+        <w:rPr>
+          <w:rFonts w:ascii="Arial" w:eastAsia="Arial" w:hAnsi="Arial" w:cs="Arial"/>
+          <w:i/>
+          <w:color w:val="000000"/>
+          <w:sz w:val="28"/>
+          <w:szCs w:val="28"/>
+          <w:lang w:val="ru-RU"/>
+        </w:rPr>
+        <w:t>Улучшать профессиональные навыки в этой профессии под присмотром и наставничеством опытных коллег. С удовольствием выполняю тестовое задание.</w:t>
       </w:r>
     </w:p>
     <w:p>
@@ -837,9 +783,9 @@
           <w:color w:val="000000"/>
           <w:sz w:val="36"/>
           <w:szCs w:val="36"/>
-        </w:rPr>
-      </w:pPr>
-      <w:proofErr w:type="spellStart"/>
+          <w:lang w:val="ru-RU"/>
+        </w:rPr>
+      </w:pPr>
       <w:r>
         <w:rPr>
           <w:rFonts w:ascii="Arial" w:eastAsia="Arial" w:hAnsi="Arial" w:cs="Arial"/>
@@ -847,10 +793,10 @@
           <w:color w:val="000000"/>
           <w:sz w:val="32"/>
           <w:szCs w:val="32"/>
+          <w:lang w:val="ru-RU"/>
         </w:rPr>
         <w:t>Навыки</w:t>
       </w:r>
-      <w:proofErr w:type="spellEnd"/>
     </w:p>
     <w:p>
       <w:pPr>
@@ -905,7 +851,49 @@
           <w:sz w:val="28"/>
           <w:szCs w:val="28"/>
         </w:rPr>
-        <w:t>HTML, SASS, CSS, JavaScript, SVG, Bootstrap, jQuery, BEM, Gulp.</w:t>
+        <w:t>HTML, SASS, CSS, JavaScript, SV</w:t>
+      </w:r>
+      <w:r>
+        <w:rPr>
+          <w:rFonts w:ascii="Arial" w:eastAsia="Arial" w:hAnsi="Arial" w:cs="Arial"/>
+          <w:i/>
+          <w:color w:val="000000"/>
+          <w:sz w:val="28"/>
+          <w:szCs w:val="28"/>
+        </w:rPr>
+        <w:t>G, Bootstrap, jQuery, BEM, Gulp, GIT</w:t>
+      </w:r>
+      <w:r>
+        <w:rPr>
+          <w:rFonts w:ascii="Arial" w:eastAsia="Arial" w:hAnsi="Arial" w:cs="Arial"/>
+          <w:i/>
+          <w:color w:val="000000"/>
+          <w:sz w:val="28"/>
+          <w:szCs w:val="28"/>
+        </w:rPr>
+        <w:t xml:space="preserve">, </w:t>
+      </w:r>
+      <w:proofErr w:type="spellStart"/>
+      <w:r>
+        <w:rPr>
+          <w:rFonts w:ascii="Arial" w:eastAsia="Arial" w:hAnsi="Arial" w:cs="Arial"/>
+          <w:i/>
+          <w:color w:val="000000"/>
+          <w:sz w:val="28"/>
+          <w:szCs w:val="28"/>
+        </w:rPr>
+        <w:t>Avocode</w:t>
+      </w:r>
+      <w:proofErr w:type="spellEnd"/>
+      <w:r>
+        <w:rPr>
+          <w:rFonts w:ascii="Arial" w:eastAsia="Arial" w:hAnsi="Arial" w:cs="Arial"/>
+          <w:i/>
+          <w:color w:val="000000"/>
+          <w:sz w:val="28"/>
+          <w:szCs w:val="28"/>
+        </w:rPr>
+        <w:t>.</w:t>
       </w:r>
     </w:p>
     <w:p>
@@ -981,7 +969,7 @@
           <w:sz w:val="28"/>
           <w:szCs w:val="28"/>
         </w:rPr>
-        <w:t>Elementary</w:t>
+        <w:t>Pro-intermediate</w:t>
       </w:r>
       <w:r>
         <w:rPr>
@@ -1239,7 +1227,6 @@
         </w:rPr>
         <w:t xml:space="preserve"> </w:t>
       </w:r>
-      <w:proofErr w:type="spellStart"/>
       <w:r>
         <w:rPr>
           <w:rFonts w:ascii="Arial" w:eastAsia="Arial" w:hAnsi="Arial" w:cs="Arial"/>
@@ -1250,7 +1237,6 @@
         </w:rPr>
         <w:t>обязанности</w:t>
       </w:r>
-      <w:proofErr w:type="spellEnd"/>
     </w:p>
     <w:p>
       <w:pPr>
@@ -1480,27 +1466,6 @@
           <w:szCs w:val="28"/>
           <w:lang w:val="ru-RU"/>
         </w:rPr>
-        <w:t>страниц</w:t>
-      </w:r>
-      <w:r>
-        <w:rPr>
-          <w:rFonts w:ascii="Arial" w:eastAsia="Arial" w:hAnsi="Arial" w:cs="Arial"/>
-          <w:color w:val="000000"/>
-          <w:sz w:val="28"/>
-          <w:szCs w:val="28"/>
-          <w:lang w:val="ru-RU"/>
-        </w:rPr>
-        <w:t xml:space="preserve"> </w:t>
-      </w:r>
-      <w:r>
-        <w:rPr>
-          <w:rFonts w:ascii="Arial" w:eastAsia="Arial" w:hAnsi="Arial" w:cs="Arial"/>
-          <w:i/>
-          <w:color w:val="000000"/>
-          <w:sz w:val="28"/>
-          <w:szCs w:val="28"/>
-          <w:lang w:val="ru-RU"/>
-        </w:rPr>
         <w:t>под</w:t>
       </w:r>
       <w:r>
@@ -1824,6 +1789,8 @@
         </w:rPr>
         <w:t xml:space="preserve"> не было.</w:t>
       </w:r>
+      <w:bookmarkStart w:id="0" w:name="_GoBack"/>
+      <w:bookmarkEnd w:id="0"/>
     </w:p>
     <w:p>
       <w:pPr>
@@ -2642,7 +2609,6 @@
       <w:r>
         <w:rPr>
           <w:noProof/>
-          <w:lang w:val="ru-RU" w:eastAsia="ru-RU"/>
         </w:rPr>
         <w:drawing>
           <wp:anchor distT="114300" distB="114300" distL="114300" distR="114300" simplePos="0" relativeHeight="251658240" behindDoc="0" locked="0" layoutInCell="1" hidden="0" allowOverlap="1" wp14:anchorId="6399705D" wp14:editId="10787D99">
@@ -2732,7 +2698,6 @@
           <w:color w:val="000000"/>
           <w:sz w:val="36"/>
           <w:szCs w:val="36"/>
-          <w:lang w:val="ru-RU"/>
         </w:rPr>
       </w:pPr>
       <w:r>
@@ -2762,64 +2727,50 @@
         <w:jc w:val="both"/>
         <w:rPr>
           <w:rFonts w:ascii="Arial" w:eastAsia="Arial" w:hAnsi="Arial" w:cs="Arial"/>
-          <w:i/>
-          <w:color w:val="000000"/>
-          <w:sz w:val="28"/>
-          <w:szCs w:val="28"/>
-          <w:lang w:val="ru-RU"/>
-        </w:rPr>
-      </w:pPr>
-      <w:r>
-        <w:rPr>
-          <w:rFonts w:ascii="Arial" w:eastAsia="Arial" w:hAnsi="Arial" w:cs="Arial"/>
-          <w:b/>
-          <w:i/>
-          <w:color w:val="000000"/>
-          <w:sz w:val="28"/>
-          <w:szCs w:val="28"/>
-          <w:lang w:val="ru-RU"/>
-        </w:rPr>
-        <w:t xml:space="preserve">2018 (2,5мес) </w:t>
-      </w:r>
-      <w:r>
-        <w:rPr>
-          <w:rFonts w:ascii="Arial" w:eastAsia="Arial" w:hAnsi="Arial" w:cs="Arial"/>
-          <w:i/>
-          <w:color w:val="000000"/>
-          <w:sz w:val="28"/>
-          <w:szCs w:val="28"/>
-          <w:lang w:val="ru-RU"/>
-        </w:rPr>
-        <w:t>- компьютерная</w:t>
-      </w:r>
-      <w:r>
-        <w:rPr>
-          <w:rFonts w:ascii="Arial" w:eastAsia="Arial" w:hAnsi="Arial" w:cs="Arial"/>
-          <w:color w:val="000000"/>
-          <w:sz w:val="28"/>
-          <w:szCs w:val="28"/>
-          <w:lang w:val="ru-RU"/>
-        </w:rPr>
-        <w:t xml:space="preserve"> </w:t>
-      </w:r>
-      <w:r>
-        <w:rPr>
-          <w:rFonts w:ascii="Arial" w:eastAsia="Arial" w:hAnsi="Arial" w:cs="Arial"/>
-          <w:i/>
-          <w:color w:val="000000"/>
-          <w:sz w:val="28"/>
-          <w:szCs w:val="28"/>
-          <w:lang w:val="ru-RU"/>
-        </w:rPr>
-        <w:t>школа</w:t>
-      </w:r>
-      <w:r>
-        <w:rPr>
-          <w:rFonts w:ascii="Arial" w:eastAsia="Arial" w:hAnsi="Arial" w:cs="Arial"/>
-          <w:color w:val="000000"/>
-          <w:sz w:val="28"/>
-          <w:szCs w:val="28"/>
-          <w:lang w:val="ru-RU"/>
+          <w:b/>
+          <w:i/>
+          <w:color w:val="000000"/>
+          <w:sz w:val="28"/>
+          <w:szCs w:val="28"/>
+        </w:rPr>
+      </w:pPr>
+      <w:r>
+        <w:rPr>
+          <w:rFonts w:ascii="Arial" w:eastAsia="Arial" w:hAnsi="Arial" w:cs="Arial"/>
+          <w:b/>
+          <w:i/>
+          <w:color w:val="000000"/>
+          <w:sz w:val="28"/>
+          <w:szCs w:val="28"/>
+        </w:rPr>
+        <w:t xml:space="preserve">2018 </w:t>
+      </w:r>
+      <w:r>
+        <w:rPr>
+          <w:rFonts w:ascii="Arial" w:eastAsia="Arial" w:hAnsi="Arial" w:cs="Arial"/>
+          <w:i/>
+          <w:color w:val="000000"/>
+          <w:sz w:val="28"/>
+          <w:szCs w:val="28"/>
+        </w:rPr>
+        <w:t>–</w:t>
+      </w:r>
+      <w:r>
+        <w:rPr>
+          <w:rFonts w:ascii="Arial" w:eastAsia="Arial" w:hAnsi="Arial" w:cs="Arial"/>
+          <w:i/>
+          <w:color w:val="000000"/>
+          <w:sz w:val="28"/>
+          <w:szCs w:val="28"/>
+        </w:rPr>
+        <w:t xml:space="preserve"> IT school</w:t>
+      </w:r>
+      <w:r>
+        <w:rPr>
+          <w:rFonts w:ascii="Arial" w:eastAsia="Arial" w:hAnsi="Arial" w:cs="Arial"/>
+          <w:color w:val="000000"/>
+          <w:sz w:val="28"/>
+          <w:szCs w:val="28"/>
         </w:rPr>
         <w:t xml:space="preserve"> </w:t>
       </w:r>
@@ -2833,30 +2784,16 @@
         </w:rPr>
         <w:t>Hillel</w:t>
       </w:r>
-    </w:p>
-    <w:p>
-      <w:pPr>
-        <w:widowControl w:val="0"/>
-        <w:pBdr>
-          <w:top w:val="nil"/>
-          <w:left w:val="nil"/>
-          <w:bottom w:val="nil"/>
-          <w:right w:val="nil"/>
-          <w:between w:val="nil"/>
-        </w:pBdr>
-        <w:spacing w:before="134" w:line="256" w:lineRule="auto"/>
-        <w:ind w:left="850" w:right="713"/>
-        <w:jc w:val="both"/>
-        <w:rPr>
-          <w:rFonts w:ascii="Arial" w:eastAsia="Arial" w:hAnsi="Arial" w:cs="Arial"/>
-          <w:b/>
-          <w:i/>
-          <w:color w:val="000000"/>
-          <w:sz w:val="28"/>
-          <w:szCs w:val="28"/>
-          <w:lang w:val="ru-RU"/>
-        </w:rPr>
-      </w:pPr>
+      <w:r>
+        <w:rPr>
+          <w:rFonts w:ascii="Arial" w:eastAsia="Arial" w:hAnsi="Arial" w:cs="Arial"/>
+          <w:i/>
+          <w:color w:val="000000"/>
+          <w:sz w:val="28"/>
+          <w:szCs w:val="28"/>
+        </w:rPr>
+        <w:t xml:space="preserve"> </w:t>
+      </w:r>
       <w:r>
         <w:rPr>
           <w:rFonts w:ascii="Arial" w:eastAsia="Arial" w:hAnsi="Arial" w:cs="Arial"/>
@@ -2874,7 +2811,6 @@
           <w:color w:val="000000"/>
           <w:sz w:val="28"/>
           <w:szCs w:val="28"/>
-          <w:lang w:val="ru-RU"/>
         </w:rPr>
         <w:t xml:space="preserve"> </w:t>
       </w:r>
@@ -2897,7 +2833,6 @@
           <w:color w:val="000000"/>
           <w:sz w:val="28"/>
           <w:szCs w:val="28"/>
-          <w:lang w:val="ru-RU"/>
         </w:rPr>
         <w:t>-</w:t>
       </w:r>
@@ -2920,7 +2855,6 @@
           <w:color w:val="000000"/>
           <w:sz w:val="28"/>
           <w:szCs w:val="28"/>
-          <w:lang w:val="ru-RU"/>
         </w:rPr>
         <w:t>(</w:t>
       </w:r>
@@ -2976,7 +2910,6 @@
           <w:color w:val="000000"/>
           <w:sz w:val="28"/>
           <w:szCs w:val="28"/>
-          <w:lang w:val="ru-RU"/>
         </w:rPr>
         <w:t>)</w:t>
       </w:r>
@@ -2996,64 +2929,50 @@
         <w:jc w:val="both"/>
         <w:rPr>
           <w:rFonts w:ascii="Arial" w:eastAsia="Arial" w:hAnsi="Arial" w:cs="Arial"/>
-          <w:i/>
-          <w:color w:val="000000"/>
-          <w:sz w:val="28"/>
-          <w:szCs w:val="28"/>
-          <w:lang w:val="ru-RU"/>
-        </w:rPr>
-      </w:pPr>
-      <w:r>
-        <w:rPr>
-          <w:rFonts w:ascii="Arial" w:eastAsia="Arial" w:hAnsi="Arial" w:cs="Arial"/>
-          <w:b/>
-          <w:i/>
-          <w:color w:val="000000"/>
-          <w:sz w:val="28"/>
-          <w:szCs w:val="28"/>
-          <w:lang w:val="ru-RU"/>
-        </w:rPr>
-        <w:t xml:space="preserve">2018 (4мес) </w:t>
-      </w:r>
-      <w:r>
-        <w:rPr>
-          <w:rFonts w:ascii="Arial" w:eastAsia="Arial" w:hAnsi="Arial" w:cs="Arial"/>
-          <w:i/>
-          <w:color w:val="000000"/>
-          <w:sz w:val="28"/>
-          <w:szCs w:val="28"/>
-          <w:lang w:val="ru-RU"/>
-        </w:rPr>
-        <w:t>- компьютерная</w:t>
-      </w:r>
-      <w:r>
-        <w:rPr>
-          <w:rFonts w:ascii="Arial" w:eastAsia="Arial" w:hAnsi="Arial" w:cs="Arial"/>
-          <w:color w:val="000000"/>
-          <w:sz w:val="28"/>
-          <w:szCs w:val="28"/>
-          <w:lang w:val="ru-RU"/>
-        </w:rPr>
-        <w:t xml:space="preserve"> </w:t>
-      </w:r>
-      <w:r>
-        <w:rPr>
-          <w:rFonts w:ascii="Arial" w:eastAsia="Arial" w:hAnsi="Arial" w:cs="Arial"/>
-          <w:i/>
-          <w:color w:val="000000"/>
-          <w:sz w:val="28"/>
-          <w:szCs w:val="28"/>
-          <w:lang w:val="ru-RU"/>
-        </w:rPr>
-        <w:t>школа</w:t>
-      </w:r>
-      <w:r>
-        <w:rPr>
-          <w:rFonts w:ascii="Arial" w:eastAsia="Arial" w:hAnsi="Arial" w:cs="Arial"/>
-          <w:color w:val="000000"/>
-          <w:sz w:val="28"/>
-          <w:szCs w:val="28"/>
-          <w:lang w:val="ru-RU"/>
+          <w:b/>
+          <w:i/>
+          <w:color w:val="000000"/>
+          <w:sz w:val="28"/>
+          <w:szCs w:val="28"/>
+        </w:rPr>
+      </w:pPr>
+      <w:r>
+        <w:rPr>
+          <w:rFonts w:ascii="Arial" w:eastAsia="Arial" w:hAnsi="Arial" w:cs="Arial"/>
+          <w:b/>
+          <w:i/>
+          <w:color w:val="000000"/>
+          <w:sz w:val="28"/>
+          <w:szCs w:val="28"/>
+        </w:rPr>
+        <w:t xml:space="preserve">2018 </w:t>
+      </w:r>
+      <w:r>
+        <w:rPr>
+          <w:rFonts w:ascii="Arial" w:eastAsia="Arial" w:hAnsi="Arial" w:cs="Arial"/>
+          <w:i/>
+          <w:color w:val="000000"/>
+          <w:sz w:val="28"/>
+          <w:szCs w:val="28"/>
+        </w:rPr>
+        <w:t xml:space="preserve">- </w:t>
+      </w:r>
+      <w:r>
+        <w:rPr>
+          <w:rFonts w:ascii="Arial" w:eastAsia="Arial" w:hAnsi="Arial" w:cs="Arial"/>
+          <w:i/>
+          <w:color w:val="000000"/>
+          <w:sz w:val="28"/>
+          <w:szCs w:val="28"/>
+        </w:rPr>
+        <w:t>IT school</w:t>
+      </w:r>
+      <w:r>
+        <w:rPr>
+          <w:rFonts w:ascii="Arial" w:eastAsia="Arial" w:hAnsi="Arial" w:cs="Arial"/>
+          <w:color w:val="000000"/>
+          <w:sz w:val="28"/>
+          <w:szCs w:val="28"/>
         </w:rPr>
         <w:t xml:space="preserve"> </w:t>
       </w:r>
@@ -3067,30 +2986,16 @@
         </w:rPr>
         <w:t>Hillel</w:t>
       </w:r>
-    </w:p>
-    <w:p>
-      <w:pPr>
-        <w:widowControl w:val="0"/>
-        <w:pBdr>
-          <w:top w:val="nil"/>
-          <w:left w:val="nil"/>
-          <w:bottom w:val="nil"/>
-          <w:right w:val="nil"/>
-          <w:between w:val="nil"/>
-        </w:pBdr>
-        <w:spacing w:line="256" w:lineRule="auto"/>
-        <w:ind w:left="850" w:right="713"/>
-        <w:jc w:val="both"/>
-        <w:rPr>
-          <w:rFonts w:ascii="Arial" w:eastAsia="Arial" w:hAnsi="Arial" w:cs="Arial"/>
-          <w:b/>
-          <w:i/>
-          <w:color w:val="000000"/>
-          <w:sz w:val="28"/>
-          <w:szCs w:val="28"/>
-          <w:lang w:val="ru-RU"/>
-        </w:rPr>
-      </w:pPr>
+      <w:r>
+        <w:rPr>
+          <w:rFonts w:ascii="Arial" w:eastAsia="Arial" w:hAnsi="Arial" w:cs="Arial"/>
+          <w:i/>
+          <w:color w:val="000000"/>
+          <w:sz w:val="28"/>
+          <w:szCs w:val="28"/>
+        </w:rPr>
+        <w:t xml:space="preserve"> </w:t>
+      </w:r>
       <w:r>
         <w:rPr>
           <w:rFonts w:ascii="Arial" w:eastAsia="Arial" w:hAnsi="Arial" w:cs="Arial"/>
@@ -3108,7 +3013,6 @@
           <w:color w:val="000000"/>
           <w:sz w:val="28"/>
           <w:szCs w:val="28"/>
-          <w:lang w:val="ru-RU"/>
         </w:rPr>
         <w:t xml:space="preserve"> </w:t>
       </w:r>
@@ -3131,7 +3035,6 @@
           <w:color w:val="000000"/>
           <w:sz w:val="28"/>
           <w:szCs w:val="28"/>
-          <w:lang w:val="ru-RU"/>
         </w:rPr>
         <w:t>-</w:t>
       </w:r>
@@ -3154,7 +3057,6 @@
           <w:color w:val="000000"/>
           <w:sz w:val="28"/>
           <w:szCs w:val="28"/>
-          <w:lang w:val="ru-RU"/>
         </w:rPr>
         <w:t>(</w:t>
       </w:r>
@@ -3177,7 +3079,6 @@
           <w:color w:val="000000"/>
           <w:sz w:val="28"/>
           <w:szCs w:val="28"/>
-          <w:lang w:val="ru-RU"/>
         </w:rPr>
         <w:t>)</w:t>
       </w:r>
@@ -3200,7 +3101,6 @@
           <w:i/>
           <w:sz w:val="32"/>
           <w:szCs w:val="32"/>
-          <w:lang w:val="ru-RU"/>
         </w:rPr>
       </w:pPr>
     </w:p>
@@ -3215,7 +3115,6 @@
           <w:color w:val="FF0000"/>
           <w:sz w:val="2"/>
           <w:szCs w:val="2"/>
-          <w:lang w:val="ru-RU"/>
         </w:rPr>
       </w:pPr>
     </w:p>
@@ -3230,7 +3129,7 @@
 </file>
 
 <file path=word/numbering.xml><?xml version="1.0" encoding="utf-8"?>
-<w:numbering xmlns:wpc="http://schemas.microsoft.com/office/word/2010/wordprocessingCanvas" xmlns:cx="http://schemas.microsoft.com/office/drawing/2014/chartex" xmlns:cx1="http://schemas.microsoft.com/office/drawing/2015/9/8/chartex" xmlns:mc="http://schemas.openxmlformats.org/markup-compatibility/2006" xmlns:o="urn:schemas-microsoft-com:office:office" xmlns:r="http://schemas.openxmlformats.org/officeDocument/2006/relationships" xmlns:m="http://schemas.openxmlformats.org/officeDocument/2006/math" xmlns:v="urn:schemas-microsoft-com:vml" xmlns:wp14="http://schemas.microsoft.com/office/word/2010/wordprocessingDrawing" xmlns:wp="http://schemas.openxmlformats.org/drawingml/2006/wordprocessingDrawing" xmlns:w10="urn:schemas-microsoft-com:office:word" xmlns:w="http://schemas.openxmlformats.org/wordprocessingml/2006/main" xmlns:w14="http://schemas.microsoft.com/office/word/2010/wordml" xmlns:w15="http://schemas.microsoft.com/office/word/2012/wordml" xmlns:w16se="http://schemas.microsoft.com/office/word/2015/wordml/symex" xmlns:wpg="http://schemas.microsoft.com/office/word/2010/wordprocessingGroup" xmlns:wpi="http://schemas.microsoft.com/office/word/2010/wordprocessingInk" xmlns:wne="http://schemas.microsoft.com/office/word/2006/wordml" xmlns:wps="http://schemas.microsoft.com/office/word/2010/wordprocessingShape" mc:Ignorable="w14 w15 w16se wp14">
+<w:numbering xmlns:wpc="http://schemas.microsoft.com/office/word/2010/wordprocessingCanvas" xmlns:cx="http://schemas.microsoft.com/office/drawing/2014/chartex" xmlns:mc="http://schemas.openxmlformats.org/markup-compatibility/2006" xmlns:o="urn:schemas-microsoft-com:office:office" xmlns:r="http://schemas.openxmlformats.org/officeDocument/2006/relationships" xmlns:m="http://schemas.openxmlformats.org/officeDocument/2006/math" xmlns:v="urn:schemas-microsoft-com:vml" xmlns:wp14="http://schemas.microsoft.com/office/word/2010/wordprocessingDrawing" xmlns:wp="http://schemas.openxmlformats.org/drawingml/2006/wordprocessingDrawing" xmlns:w10="urn:schemas-microsoft-com:office:word" xmlns:w="http://schemas.openxmlformats.org/wordprocessingml/2006/main" xmlns:w14="http://schemas.microsoft.com/office/word/2010/wordml" xmlns:w15="http://schemas.microsoft.com/office/word/2012/wordml" xmlns:w16se="http://schemas.microsoft.com/office/word/2015/wordml/symex" xmlns:wpg="http://schemas.microsoft.com/office/word/2010/wordprocessingGroup" xmlns:wpi="http://schemas.microsoft.com/office/word/2010/wordprocessingInk" xmlns:wne="http://schemas.microsoft.com/office/word/2006/wordml" xmlns:wps="http://schemas.microsoft.com/office/word/2010/wordprocessingShape" mc:Ignorable="w14 w15 w16se wp14">
   <w:abstractNum w:abstractNumId="0" w15:restartNumberingAfterBreak="0">
     <w:nsid w:val="25A72AD9"/>
     <w:multiLevelType w:val="multilevel"/>

</xml_diff>

<commit_message>
made change text to the resume files end html
</commit_message>
<xml_diff>
--- a/myportfolio/download/Resume__frontend_Poliakh_R.docx
+++ b/myportfolio/download/Resume__frontend_Poliakh_R.docx
@@ -1,6 +1,6 @@
 
 <file path=word/document.xml><?xml version="1.0" encoding="utf-8"?>
-<w:document xmlns:wpc="http://schemas.microsoft.com/office/word/2010/wordprocessingCanvas" xmlns:cx="http://schemas.microsoft.com/office/drawing/2014/chartex" xmlns:cx1="http://schemas.microsoft.com/office/drawing/2015/9/8/chartex" xmlns:mc="http://schemas.openxmlformats.org/markup-compatibility/2006" xmlns:o="urn:schemas-microsoft-com:office:office" xmlns:r="http://schemas.openxmlformats.org/officeDocument/2006/relationships" xmlns:m="http://schemas.openxmlformats.org/officeDocument/2006/math" xmlns:v="urn:schemas-microsoft-com:vml" xmlns:wp14="http://schemas.microsoft.com/office/word/2010/wordprocessingDrawing" xmlns:wp="http://schemas.openxmlformats.org/drawingml/2006/wordprocessingDrawing" xmlns:w10="urn:schemas-microsoft-com:office:word" xmlns:w="http://schemas.openxmlformats.org/wordprocessingml/2006/main" xmlns:w14="http://schemas.microsoft.com/office/word/2010/wordml" xmlns:w15="http://schemas.microsoft.com/office/word/2012/wordml" xmlns:w16se="http://schemas.microsoft.com/office/word/2015/wordml/symex" xmlns:wpg="http://schemas.microsoft.com/office/word/2010/wordprocessingGroup" xmlns:wpi="http://schemas.microsoft.com/office/word/2010/wordprocessingInk" xmlns:wne="http://schemas.microsoft.com/office/word/2006/wordml" xmlns:wps="http://schemas.microsoft.com/office/word/2010/wordprocessingShape" mc:Ignorable="w14 w15 w16se wp14">
+<w:document xmlns:wpc="http://schemas.microsoft.com/office/word/2010/wordprocessingCanvas" xmlns:cx="http://schemas.microsoft.com/office/drawing/2014/chartex" xmlns:mc="http://schemas.openxmlformats.org/markup-compatibility/2006" xmlns:o="urn:schemas-microsoft-com:office:office" xmlns:r="http://schemas.openxmlformats.org/officeDocument/2006/relationships" xmlns:m="http://schemas.openxmlformats.org/officeDocument/2006/math" xmlns:v="urn:schemas-microsoft-com:vml" xmlns:wp14="http://schemas.microsoft.com/office/word/2010/wordprocessingDrawing" xmlns:wp="http://schemas.openxmlformats.org/drawingml/2006/wordprocessingDrawing" xmlns:w10="urn:schemas-microsoft-com:office:word" xmlns:w="http://schemas.openxmlformats.org/wordprocessingml/2006/main" xmlns:w14="http://schemas.microsoft.com/office/word/2010/wordml" xmlns:w15="http://schemas.microsoft.com/office/word/2012/wordml" xmlns:w16se="http://schemas.microsoft.com/office/word/2015/wordml/symex" xmlns:wpg="http://schemas.microsoft.com/office/word/2010/wordprocessingGroup" xmlns:wpi="http://schemas.microsoft.com/office/word/2010/wordprocessingInk" xmlns:wne="http://schemas.microsoft.com/office/word/2006/wordml" xmlns:wps="http://schemas.microsoft.com/office/word/2010/wordprocessingShape" mc:Ignorable="w14 w15 w16se wp14">
   <w:body>
     <w:p>
       <w:pPr>
@@ -75,34 +75,10 @@
           <w:lang w:val="ru-RU"/>
         </w:rPr>
       </w:pPr>
-    </w:p>
-    <w:p>
-      <w:pPr>
-        <w:widowControl w:val="0"/>
-        <w:pBdr>
-          <w:top w:val="nil"/>
-          <w:left w:val="nil"/>
-          <w:bottom w:val="nil"/>
-          <w:right w:val="nil"/>
-          <w:between w:val="nil"/>
-        </w:pBdr>
-        <w:spacing w:line="432" w:lineRule="auto"/>
-        <w:ind w:left="850" w:right="713"/>
-        <w:jc w:val="center"/>
-        <w:rPr>
-          <w:rFonts w:ascii="Arial" w:eastAsia="Arial" w:hAnsi="Arial" w:cs="Arial"/>
-          <w:b/>
-          <w:color w:val="000000"/>
-          <w:sz w:val="36"/>
-          <w:szCs w:val="39"/>
-          <w:lang w:val="ru-RU"/>
-        </w:rPr>
-      </w:pPr>
       <w:r>
         <w:rPr>
           <w:noProof/>
           <w:sz w:val="18"/>
-          <w:lang w:val="ru-RU" w:eastAsia="ru-RU"/>
         </w:rPr>
         <w:drawing>
           <wp:anchor distT="114300" distB="114300" distL="114300" distR="114300" simplePos="0" relativeHeight="251657216" behindDoc="0" locked="0" layoutInCell="1" hidden="0" allowOverlap="1" wp14:anchorId="1F6EC918" wp14:editId="78256DF7">
@@ -111,10 +87,10 @@
               <wp:posOffset>617220</wp:posOffset>
             </wp:positionH>
             <wp:positionV relativeFrom="paragraph">
-              <wp:posOffset>431800</wp:posOffset>
+              <wp:posOffset>431165</wp:posOffset>
             </wp:positionV>
-            <wp:extent cx="1584960" cy="1576705"/>
-            <wp:effectExtent l="0" t="0" r="0" b="4445"/>
+            <wp:extent cx="1691640" cy="1706880"/>
+            <wp:effectExtent l="0" t="0" r="3810" b="7620"/>
             <wp:wrapSquare wrapText="bothSides" distT="114300" distB="114300" distL="114300" distR="114300"/>
             <wp:docPr id="1" name="image1.jpg"/>
             <wp:cNvGraphicFramePr/>
@@ -135,7 +111,7 @@
                   <pic:spPr>
                     <a:xfrm>
                       <a:off x="0" y="0"/>
-                      <a:ext cx="1584960" cy="1576705"/>
+                      <a:ext cx="1691640" cy="1706880"/>
                     </a:xfrm>
                     <a:prstGeom prst="rect">
                       <a:avLst/>
@@ -161,30 +137,8 @@
           <w:color w:val="000000"/>
           <w:sz w:val="36"/>
           <w:szCs w:val="39"/>
-          <w:lang w:val="ru-RU"/>
-        </w:rPr>
-        <w:t xml:space="preserve">Верстальщик, </w:t>
-      </w:r>
-      <w:r>
-        <w:rPr>
-          <w:rFonts w:ascii="Arial" w:eastAsia="Arial" w:hAnsi="Arial" w:cs="Arial"/>
-          <w:b/>
-          <w:color w:val="000000"/>
-          <w:sz w:val="36"/>
-          <w:szCs w:val="39"/>
         </w:rPr>
         <w:t>Front</w:t>
-      </w:r>
-      <w:r>
-        <w:rPr>
-          <w:rFonts w:ascii="Arial" w:eastAsia="Arial" w:hAnsi="Arial" w:cs="Arial"/>
-          <w:b/>
-          <w:color w:val="000000"/>
-          <w:sz w:val="36"/>
-          <w:szCs w:val="39"/>
-          <w:lang w:val="ru-RU"/>
-        </w:rPr>
-        <w:t>-</w:t>
       </w:r>
       <w:r>
         <w:rPr>
@@ -293,27 +247,6 @@
         </w:rPr>
         <w:t>Роман</w:t>
       </w:r>
-      <w:r>
-        <w:rPr>
-          <w:rFonts w:ascii="Arial" w:eastAsia="Arial" w:hAnsi="Arial" w:cs="Arial"/>
-          <w:color w:val="000000"/>
-          <w:sz w:val="32"/>
-          <w:szCs w:val="34"/>
-          <w:lang w:val="ru-RU"/>
-        </w:rPr>
-        <w:t xml:space="preserve"> </w:t>
-      </w:r>
-      <w:r>
-        <w:rPr>
-          <w:rFonts w:ascii="Arial" w:eastAsia="Arial" w:hAnsi="Arial" w:cs="Arial"/>
-          <w:b/>
-          <w:color w:val="000000"/>
-          <w:sz w:val="32"/>
-          <w:szCs w:val="34"/>
-          <w:lang w:val="ru-RU"/>
-        </w:rPr>
-        <w:t>Александрович</w:t>
-      </w:r>
     </w:p>
     <w:p>
       <w:pPr>
@@ -325,7 +258,7 @@
           <w:right w:val="nil"/>
           <w:between w:val="nil"/>
         </w:pBdr>
-        <w:spacing w:before="149" w:line="256" w:lineRule="auto"/>
+        <w:spacing w:line="276" w:lineRule="auto"/>
         <w:ind w:left="850" w:right="713"/>
         <w:jc w:val="center"/>
         <w:rPr>
@@ -375,9 +308,8 @@
           <w:right w:val="nil"/>
           <w:between w:val="nil"/>
         </w:pBdr>
-        <w:spacing w:line="256" w:lineRule="auto"/>
-        <w:ind w:left="850" w:right="713"/>
-        <w:jc w:val="center"/>
+        <w:spacing w:line="276" w:lineRule="auto"/>
+        <w:ind w:left="850" w:right="713" w:firstLine="1985"/>
         <w:rPr>
           <w:rFonts w:ascii="Arial" w:eastAsia="Arial" w:hAnsi="Arial" w:cs="Arial"/>
           <w:color w:val="000000"/>
@@ -425,9 +357,8 @@
           <w:right w:val="nil"/>
           <w:between w:val="nil"/>
         </w:pBdr>
-        <w:spacing w:before="134" w:line="256" w:lineRule="auto"/>
-        <w:ind w:left="850" w:right="713"/>
-        <w:jc w:val="center"/>
+        <w:spacing w:line="276" w:lineRule="auto"/>
+        <w:ind w:left="850" w:right="713" w:firstLine="1985"/>
         <w:rPr>
           <w:rFonts w:ascii="Arial" w:eastAsia="Arial" w:hAnsi="Arial" w:cs="Arial"/>
           <w:color w:val="000000"/>
@@ -445,6 +376,7 @@
         </w:rPr>
         <w:t xml:space="preserve">Skype: </w:t>
       </w:r>
+      <w:proofErr w:type="spellStart"/>
       <w:r>
         <w:rPr>
           <w:rFonts w:ascii="Arial" w:eastAsia="Arial" w:hAnsi="Arial" w:cs="Arial"/>
@@ -452,7 +384,17 @@
           <w:sz w:val="28"/>
           <w:szCs w:val="32"/>
         </w:rPr>
-        <w:t>Poliakh R</w:t>
+        <w:t>Poliakh</w:t>
+      </w:r>
+      <w:proofErr w:type="spellEnd"/>
+      <w:r>
+        <w:rPr>
+          <w:rFonts w:ascii="Arial" w:eastAsia="Arial" w:hAnsi="Arial" w:cs="Arial"/>
+          <w:color w:val="000000"/>
+          <w:sz w:val="28"/>
+          <w:szCs w:val="32"/>
+        </w:rPr>
+        <w:t xml:space="preserve"> R</w:t>
       </w:r>
     </w:p>
     <w:p>
@@ -465,11 +407,11 @@
           <w:right w:val="nil"/>
           <w:between w:val="nil"/>
         </w:pBdr>
-        <w:spacing w:before="134" w:line="256" w:lineRule="auto"/>
-        <w:ind w:left="850" w:right="713"/>
-        <w:jc w:val="center"/>
-        <w:rPr>
-          <w:rFonts w:ascii="Arial" w:eastAsia="Arial" w:hAnsi="Arial" w:cs="Arial"/>
+        <w:spacing w:line="276" w:lineRule="auto"/>
+        <w:ind w:left="850" w:right="713" w:firstLine="1985"/>
+        <w:rPr>
+          <w:rFonts w:ascii="Arial" w:eastAsia="Arial" w:hAnsi="Arial" w:cs="Arial"/>
+          <w:color w:val="000000"/>
           <w:sz w:val="28"/>
           <w:szCs w:val="32"/>
         </w:rPr>
@@ -508,7 +450,8 @@
     </w:p>
     <w:p>
       <w:pPr>
-        <w:jc w:val="center"/>
+        <w:spacing w:line="276" w:lineRule="auto"/>
+        <w:ind w:firstLine="1985"/>
         <w:rPr>
           <w:rStyle w:val="a5"/>
           <w:rFonts w:ascii="Arial" w:eastAsia="Arial" w:hAnsi="Arial" w:cs="Arial"/>
@@ -537,16 +480,7 @@
             <w:sz w:val="28"/>
             <w:szCs w:val="32"/>
           </w:rPr>
-          <w:t>poliakh.github.io</w:t>
-        </w:r>
-        <w:r>
-          <w:rPr>
-            <w:rStyle w:val="a5"/>
-            <w:rFonts w:ascii="Arial" w:eastAsia="Arial" w:hAnsi="Arial" w:cs="Arial"/>
-            <w:sz w:val="28"/>
-            <w:szCs w:val="32"/>
-          </w:rPr>
-          <w:t>/</w:t>
+          <w:t>poliakh.github.io/</w:t>
         </w:r>
         <w:proofErr w:type="spellStart"/>
         <w:r>
@@ -572,17 +506,8 @@
     </w:p>
     <w:p>
       <w:pPr>
-        <w:widowControl w:val="0"/>
-        <w:pBdr>
-          <w:top w:val="nil"/>
-          <w:left w:val="nil"/>
-          <w:bottom w:val="nil"/>
-          <w:right w:val="nil"/>
-          <w:between w:val="nil"/>
-        </w:pBdr>
-        <w:spacing w:before="134" w:line="256" w:lineRule="auto"/>
-        <w:ind w:left="850" w:right="713"/>
-        <w:jc w:val="center"/>
+        <w:spacing w:line="276" w:lineRule="auto"/>
+        <w:ind w:firstLine="1985"/>
         <w:rPr>
           <w:rFonts w:ascii="Arial" w:eastAsia="Arial" w:hAnsi="Arial" w:cs="Arial"/>
           <w:sz w:val="32"/>
@@ -610,17 +535,9 @@
             <w:sz w:val="28"/>
             <w:szCs w:val="32"/>
           </w:rPr>
-          <w:t>github.com</w:t>
+          <w:t>github.com/</w:t>
         </w:r>
-        <w:r>
-          <w:rPr>
-            <w:rStyle w:val="a5"/>
-            <w:rFonts w:ascii="Arial" w:eastAsia="Arial" w:hAnsi="Arial" w:cs="Arial"/>
-            <w:sz w:val="28"/>
-            <w:szCs w:val="32"/>
-          </w:rPr>
-          <w:t>/</w:t>
-        </w:r>
+        <w:proofErr w:type="spellStart"/>
         <w:r>
           <w:rPr>
             <w:rStyle w:val="a5"/>
@@ -630,6 +547,7 @@
           </w:rPr>
           <w:t>Poliakh</w:t>
         </w:r>
+        <w:proofErr w:type="spellEnd"/>
       </w:hyperlink>
     </w:p>
     <w:p>
@@ -685,8 +603,6 @@
         </w:rPr>
         <w:t>Цель</w:t>
       </w:r>
-      <w:bookmarkStart w:id="0" w:name="_GoBack"/>
-      <w:bookmarkEnd w:id="0"/>
     </w:p>
     <w:p>
       <w:pPr>
@@ -719,103 +635,133 @@
           <w:szCs w:val="28"/>
           <w:lang w:val="ru-RU"/>
         </w:rPr>
-        <w:t xml:space="preserve">Влиться в дружный коллектив на должность </w:t>
-      </w:r>
-      <w:proofErr w:type="spellStart"/>
-      <w:r>
-        <w:rPr>
-          <w:rFonts w:ascii="Arial" w:eastAsia="Arial" w:hAnsi="Arial" w:cs="Arial"/>
-          <w:i/>
-          <w:color w:val="000000"/>
-          <w:sz w:val="28"/>
-          <w:szCs w:val="28"/>
-          <w:lang w:val="ru-RU"/>
-        </w:rPr>
-        <w:t>junior</w:t>
-      </w:r>
-      <w:proofErr w:type="spellEnd"/>
-      <w:r>
-        <w:rPr>
-          <w:rFonts w:ascii="Arial" w:eastAsia="Arial" w:hAnsi="Arial" w:cs="Arial"/>
-          <w:i/>
-          <w:color w:val="000000"/>
-          <w:sz w:val="28"/>
-          <w:szCs w:val="28"/>
-          <w:lang w:val="ru-RU"/>
-        </w:rPr>
-        <w:t xml:space="preserve"> HTML-</w:t>
-      </w:r>
-      <w:proofErr w:type="spellStart"/>
-      <w:r>
-        <w:rPr>
-          <w:rFonts w:ascii="Arial" w:eastAsia="Arial" w:hAnsi="Arial" w:cs="Arial"/>
-          <w:i/>
-          <w:color w:val="000000"/>
-          <w:sz w:val="28"/>
-          <w:szCs w:val="28"/>
-          <w:lang w:val="ru-RU"/>
-        </w:rPr>
-        <w:t>coder</w:t>
-      </w:r>
-      <w:proofErr w:type="spellEnd"/>
-      <w:r>
-        <w:rPr>
-          <w:rFonts w:ascii="Arial" w:eastAsia="Arial" w:hAnsi="Arial" w:cs="Arial"/>
-          <w:i/>
-          <w:color w:val="000000"/>
-          <w:sz w:val="28"/>
-          <w:szCs w:val="28"/>
-          <w:lang w:val="ru-RU"/>
-        </w:rPr>
-        <w:t>/</w:t>
-      </w:r>
-      <w:proofErr w:type="spellStart"/>
-      <w:r>
-        <w:rPr>
-          <w:rFonts w:ascii="Arial" w:eastAsia="Arial" w:hAnsi="Arial" w:cs="Arial"/>
-          <w:i/>
-          <w:color w:val="000000"/>
-          <w:sz w:val="28"/>
-          <w:szCs w:val="28"/>
-          <w:lang w:val="ru-RU"/>
-        </w:rPr>
-        <w:t>front-end</w:t>
-      </w:r>
-      <w:proofErr w:type="spellEnd"/>
-      <w:r>
-        <w:rPr>
-          <w:rFonts w:ascii="Arial" w:eastAsia="Arial" w:hAnsi="Arial" w:cs="Arial"/>
-          <w:i/>
-          <w:color w:val="000000"/>
-          <w:sz w:val="28"/>
-          <w:szCs w:val="28"/>
-          <w:lang w:val="ru-RU"/>
-        </w:rPr>
-        <w:t xml:space="preserve"> </w:t>
-      </w:r>
-      <w:proofErr w:type="spellStart"/>
-      <w:r>
-        <w:rPr>
-          <w:rFonts w:ascii="Arial" w:eastAsia="Arial" w:hAnsi="Arial" w:cs="Arial"/>
-          <w:i/>
-          <w:color w:val="000000"/>
-          <w:sz w:val="28"/>
-          <w:szCs w:val="28"/>
-          <w:lang w:val="ru-RU"/>
-        </w:rPr>
-        <w:t>developer</w:t>
-      </w:r>
-      <w:proofErr w:type="spellEnd"/>
-      <w:r>
-        <w:rPr>
-          <w:rFonts w:ascii="Arial" w:eastAsia="Arial" w:hAnsi="Arial" w:cs="Arial"/>
-          <w:i/>
-          <w:color w:val="000000"/>
-          <w:sz w:val="28"/>
-          <w:szCs w:val="28"/>
-          <w:lang w:val="ru-RU"/>
-        </w:rPr>
-        <w:t>. Улучшать профессиональные навыки в этой профессии под присмотром и наставничеством опытных коллег. С удовольствием выполняю тестовое задание.</w:t>
+        <w:t>Влиться</w:t>
+      </w:r>
+      <w:r>
+        <w:rPr>
+          <w:rFonts w:ascii="Arial" w:eastAsia="Arial" w:hAnsi="Arial" w:cs="Arial"/>
+          <w:i/>
+          <w:color w:val="000000"/>
+          <w:sz w:val="28"/>
+          <w:szCs w:val="28"/>
+        </w:rPr>
+        <w:t xml:space="preserve"> </w:t>
+      </w:r>
+      <w:r>
+        <w:rPr>
+          <w:rFonts w:ascii="Arial" w:eastAsia="Arial" w:hAnsi="Arial" w:cs="Arial"/>
+          <w:i/>
+          <w:color w:val="000000"/>
+          <w:sz w:val="28"/>
+          <w:szCs w:val="28"/>
+          <w:lang w:val="ru-RU"/>
+        </w:rPr>
+        <w:t>в</w:t>
+      </w:r>
+      <w:r>
+        <w:rPr>
+          <w:rFonts w:ascii="Arial" w:eastAsia="Arial" w:hAnsi="Arial" w:cs="Arial"/>
+          <w:i/>
+          <w:color w:val="000000"/>
+          <w:sz w:val="28"/>
+          <w:szCs w:val="28"/>
+        </w:rPr>
+        <w:t xml:space="preserve"> </w:t>
+      </w:r>
+      <w:r>
+        <w:rPr>
+          <w:rFonts w:ascii="Arial" w:eastAsia="Arial" w:hAnsi="Arial" w:cs="Arial"/>
+          <w:i/>
+          <w:color w:val="000000"/>
+          <w:sz w:val="28"/>
+          <w:szCs w:val="28"/>
+          <w:lang w:val="ru-RU"/>
+        </w:rPr>
+        <w:t>дружный</w:t>
+      </w:r>
+      <w:r>
+        <w:rPr>
+          <w:rFonts w:ascii="Arial" w:eastAsia="Arial" w:hAnsi="Arial" w:cs="Arial"/>
+          <w:i/>
+          <w:color w:val="000000"/>
+          <w:sz w:val="28"/>
+          <w:szCs w:val="28"/>
+        </w:rPr>
+        <w:t xml:space="preserve"> </w:t>
+      </w:r>
+      <w:r>
+        <w:rPr>
+          <w:rFonts w:ascii="Arial" w:eastAsia="Arial" w:hAnsi="Arial" w:cs="Arial"/>
+          <w:i/>
+          <w:color w:val="000000"/>
+          <w:sz w:val="28"/>
+          <w:szCs w:val="28"/>
+          <w:lang w:val="ru-RU"/>
+        </w:rPr>
+        <w:t>коллектив</w:t>
+      </w:r>
+      <w:r>
+        <w:rPr>
+          <w:rFonts w:ascii="Arial" w:eastAsia="Arial" w:hAnsi="Arial" w:cs="Arial"/>
+          <w:i/>
+          <w:color w:val="000000"/>
+          <w:sz w:val="28"/>
+          <w:szCs w:val="28"/>
+        </w:rPr>
+        <w:t xml:space="preserve"> </w:t>
+      </w:r>
+      <w:r>
+        <w:rPr>
+          <w:rFonts w:ascii="Arial" w:eastAsia="Arial" w:hAnsi="Arial" w:cs="Arial"/>
+          <w:i/>
+          <w:color w:val="000000"/>
+          <w:sz w:val="28"/>
+          <w:szCs w:val="28"/>
+          <w:lang w:val="ru-RU"/>
+        </w:rPr>
+        <w:t>на</w:t>
+      </w:r>
+      <w:r>
+        <w:rPr>
+          <w:rFonts w:ascii="Arial" w:eastAsia="Arial" w:hAnsi="Arial" w:cs="Arial"/>
+          <w:i/>
+          <w:color w:val="000000"/>
+          <w:sz w:val="28"/>
+          <w:szCs w:val="28"/>
+        </w:rPr>
+        <w:t xml:space="preserve"> </w:t>
+      </w:r>
+      <w:r>
+        <w:rPr>
+          <w:rFonts w:ascii="Arial" w:eastAsia="Arial" w:hAnsi="Arial" w:cs="Arial"/>
+          <w:i/>
+          <w:color w:val="000000"/>
+          <w:sz w:val="28"/>
+          <w:szCs w:val="28"/>
+          <w:lang w:val="ru-RU"/>
+        </w:rPr>
+        <w:t>должность</w:t>
+      </w:r>
+      <w:r>
+        <w:rPr>
+          <w:rFonts w:ascii="Arial" w:eastAsia="Arial" w:hAnsi="Arial" w:cs="Arial"/>
+          <w:i/>
+          <w:color w:val="000000"/>
+          <w:sz w:val="28"/>
+          <w:szCs w:val="28"/>
+        </w:rPr>
+        <w:t xml:space="preserve"> junior HTML-coder/front-end developer. </w:t>
+      </w:r>
+      <w:r>
+        <w:rPr>
+          <w:rFonts w:ascii="Arial" w:eastAsia="Arial" w:hAnsi="Arial" w:cs="Arial"/>
+          <w:i/>
+          <w:color w:val="000000"/>
+          <w:sz w:val="28"/>
+          <w:szCs w:val="28"/>
+          <w:lang w:val="ru-RU"/>
+        </w:rPr>
+        <w:t>Улучшать профессиональные навыки в этой профессии под присмотром и наставничеством опытных коллег. С удовольствием выполняю тестовое задание.</w:t>
       </w:r>
     </w:p>
     <w:p>
@@ -837,9 +783,9 @@
           <w:color w:val="000000"/>
           <w:sz w:val="36"/>
           <w:szCs w:val="36"/>
-        </w:rPr>
-      </w:pPr>
-      <w:proofErr w:type="spellStart"/>
+          <w:lang w:val="ru-RU"/>
+        </w:rPr>
+      </w:pPr>
       <w:r>
         <w:rPr>
           <w:rFonts w:ascii="Arial" w:eastAsia="Arial" w:hAnsi="Arial" w:cs="Arial"/>
@@ -847,10 +793,10 @@
           <w:color w:val="000000"/>
           <w:sz w:val="32"/>
           <w:szCs w:val="32"/>
+          <w:lang w:val="ru-RU"/>
         </w:rPr>
         <w:t>Навыки</w:t>
       </w:r>
-      <w:proofErr w:type="spellEnd"/>
     </w:p>
     <w:p>
       <w:pPr>
@@ -905,7 +851,49 @@
           <w:sz w:val="28"/>
           <w:szCs w:val="28"/>
         </w:rPr>
-        <w:t>HTML, SASS, CSS, JavaScript, SVG, Bootstrap, jQuery, BEM, Gulp.</w:t>
+        <w:t>HTML, SASS, CSS, JavaScript, SV</w:t>
+      </w:r>
+      <w:r>
+        <w:rPr>
+          <w:rFonts w:ascii="Arial" w:eastAsia="Arial" w:hAnsi="Arial" w:cs="Arial"/>
+          <w:i/>
+          <w:color w:val="000000"/>
+          <w:sz w:val="28"/>
+          <w:szCs w:val="28"/>
+        </w:rPr>
+        <w:t>G, Bootstrap, jQuery, BEM, Gulp, GIT</w:t>
+      </w:r>
+      <w:r>
+        <w:rPr>
+          <w:rFonts w:ascii="Arial" w:eastAsia="Arial" w:hAnsi="Arial" w:cs="Arial"/>
+          <w:i/>
+          <w:color w:val="000000"/>
+          <w:sz w:val="28"/>
+          <w:szCs w:val="28"/>
+        </w:rPr>
+        <w:t xml:space="preserve">, </w:t>
+      </w:r>
+      <w:proofErr w:type="spellStart"/>
+      <w:r>
+        <w:rPr>
+          <w:rFonts w:ascii="Arial" w:eastAsia="Arial" w:hAnsi="Arial" w:cs="Arial"/>
+          <w:i/>
+          <w:color w:val="000000"/>
+          <w:sz w:val="28"/>
+          <w:szCs w:val="28"/>
+        </w:rPr>
+        <w:t>Avocode</w:t>
+      </w:r>
+      <w:proofErr w:type="spellEnd"/>
+      <w:r>
+        <w:rPr>
+          <w:rFonts w:ascii="Arial" w:eastAsia="Arial" w:hAnsi="Arial" w:cs="Arial"/>
+          <w:i/>
+          <w:color w:val="000000"/>
+          <w:sz w:val="28"/>
+          <w:szCs w:val="28"/>
+        </w:rPr>
+        <w:t>.</w:t>
       </w:r>
     </w:p>
     <w:p>
@@ -981,7 +969,7 @@
           <w:sz w:val="28"/>
           <w:szCs w:val="28"/>
         </w:rPr>
-        <w:t>Elementary</w:t>
+        <w:t>Pro-intermediate</w:t>
       </w:r>
       <w:r>
         <w:rPr>
@@ -1239,7 +1227,6 @@
         </w:rPr>
         <w:t xml:space="preserve"> </w:t>
       </w:r>
-      <w:proofErr w:type="spellStart"/>
       <w:r>
         <w:rPr>
           <w:rFonts w:ascii="Arial" w:eastAsia="Arial" w:hAnsi="Arial" w:cs="Arial"/>
@@ -1250,7 +1237,6 @@
         </w:rPr>
         <w:t>обязанности</w:t>
       </w:r>
-      <w:proofErr w:type="spellEnd"/>
     </w:p>
     <w:p>
       <w:pPr>
@@ -1480,27 +1466,6 @@
           <w:szCs w:val="28"/>
           <w:lang w:val="ru-RU"/>
         </w:rPr>
-        <w:t>страниц</w:t>
-      </w:r>
-      <w:r>
-        <w:rPr>
-          <w:rFonts w:ascii="Arial" w:eastAsia="Arial" w:hAnsi="Arial" w:cs="Arial"/>
-          <w:color w:val="000000"/>
-          <w:sz w:val="28"/>
-          <w:szCs w:val="28"/>
-          <w:lang w:val="ru-RU"/>
-        </w:rPr>
-        <w:t xml:space="preserve"> </w:t>
-      </w:r>
-      <w:r>
-        <w:rPr>
-          <w:rFonts w:ascii="Arial" w:eastAsia="Arial" w:hAnsi="Arial" w:cs="Arial"/>
-          <w:i/>
-          <w:color w:val="000000"/>
-          <w:sz w:val="28"/>
-          <w:szCs w:val="28"/>
-          <w:lang w:val="ru-RU"/>
-        </w:rPr>
         <w:t>под</w:t>
       </w:r>
       <w:r>
@@ -1824,6 +1789,8 @@
         </w:rPr>
         <w:t xml:space="preserve"> не было.</w:t>
       </w:r>
+      <w:bookmarkStart w:id="0" w:name="_GoBack"/>
+      <w:bookmarkEnd w:id="0"/>
     </w:p>
     <w:p>
       <w:pPr>
@@ -2642,7 +2609,6 @@
       <w:r>
         <w:rPr>
           <w:noProof/>
-          <w:lang w:val="ru-RU" w:eastAsia="ru-RU"/>
         </w:rPr>
         <w:drawing>
           <wp:anchor distT="114300" distB="114300" distL="114300" distR="114300" simplePos="0" relativeHeight="251658240" behindDoc="0" locked="0" layoutInCell="1" hidden="0" allowOverlap="1" wp14:anchorId="6399705D" wp14:editId="10787D99">
@@ -2732,7 +2698,6 @@
           <w:color w:val="000000"/>
           <w:sz w:val="36"/>
           <w:szCs w:val="36"/>
-          <w:lang w:val="ru-RU"/>
         </w:rPr>
       </w:pPr>
       <w:r>
@@ -2762,64 +2727,50 @@
         <w:jc w:val="both"/>
         <w:rPr>
           <w:rFonts w:ascii="Arial" w:eastAsia="Arial" w:hAnsi="Arial" w:cs="Arial"/>
-          <w:i/>
-          <w:color w:val="000000"/>
-          <w:sz w:val="28"/>
-          <w:szCs w:val="28"/>
-          <w:lang w:val="ru-RU"/>
-        </w:rPr>
-      </w:pPr>
-      <w:r>
-        <w:rPr>
-          <w:rFonts w:ascii="Arial" w:eastAsia="Arial" w:hAnsi="Arial" w:cs="Arial"/>
-          <w:b/>
-          <w:i/>
-          <w:color w:val="000000"/>
-          <w:sz w:val="28"/>
-          <w:szCs w:val="28"/>
-          <w:lang w:val="ru-RU"/>
-        </w:rPr>
-        <w:t xml:space="preserve">2018 (2,5мес) </w:t>
-      </w:r>
-      <w:r>
-        <w:rPr>
-          <w:rFonts w:ascii="Arial" w:eastAsia="Arial" w:hAnsi="Arial" w:cs="Arial"/>
-          <w:i/>
-          <w:color w:val="000000"/>
-          <w:sz w:val="28"/>
-          <w:szCs w:val="28"/>
-          <w:lang w:val="ru-RU"/>
-        </w:rPr>
-        <w:t>- компьютерная</w:t>
-      </w:r>
-      <w:r>
-        <w:rPr>
-          <w:rFonts w:ascii="Arial" w:eastAsia="Arial" w:hAnsi="Arial" w:cs="Arial"/>
-          <w:color w:val="000000"/>
-          <w:sz w:val="28"/>
-          <w:szCs w:val="28"/>
-          <w:lang w:val="ru-RU"/>
-        </w:rPr>
-        <w:t xml:space="preserve"> </w:t>
-      </w:r>
-      <w:r>
-        <w:rPr>
-          <w:rFonts w:ascii="Arial" w:eastAsia="Arial" w:hAnsi="Arial" w:cs="Arial"/>
-          <w:i/>
-          <w:color w:val="000000"/>
-          <w:sz w:val="28"/>
-          <w:szCs w:val="28"/>
-          <w:lang w:val="ru-RU"/>
-        </w:rPr>
-        <w:t>школа</w:t>
-      </w:r>
-      <w:r>
-        <w:rPr>
-          <w:rFonts w:ascii="Arial" w:eastAsia="Arial" w:hAnsi="Arial" w:cs="Arial"/>
-          <w:color w:val="000000"/>
-          <w:sz w:val="28"/>
-          <w:szCs w:val="28"/>
-          <w:lang w:val="ru-RU"/>
+          <w:b/>
+          <w:i/>
+          <w:color w:val="000000"/>
+          <w:sz w:val="28"/>
+          <w:szCs w:val="28"/>
+        </w:rPr>
+      </w:pPr>
+      <w:r>
+        <w:rPr>
+          <w:rFonts w:ascii="Arial" w:eastAsia="Arial" w:hAnsi="Arial" w:cs="Arial"/>
+          <w:b/>
+          <w:i/>
+          <w:color w:val="000000"/>
+          <w:sz w:val="28"/>
+          <w:szCs w:val="28"/>
+        </w:rPr>
+        <w:t xml:space="preserve">2018 </w:t>
+      </w:r>
+      <w:r>
+        <w:rPr>
+          <w:rFonts w:ascii="Arial" w:eastAsia="Arial" w:hAnsi="Arial" w:cs="Arial"/>
+          <w:i/>
+          <w:color w:val="000000"/>
+          <w:sz w:val="28"/>
+          <w:szCs w:val="28"/>
+        </w:rPr>
+        <w:t>–</w:t>
+      </w:r>
+      <w:r>
+        <w:rPr>
+          <w:rFonts w:ascii="Arial" w:eastAsia="Arial" w:hAnsi="Arial" w:cs="Arial"/>
+          <w:i/>
+          <w:color w:val="000000"/>
+          <w:sz w:val="28"/>
+          <w:szCs w:val="28"/>
+        </w:rPr>
+        <w:t xml:space="preserve"> IT school</w:t>
+      </w:r>
+      <w:r>
+        <w:rPr>
+          <w:rFonts w:ascii="Arial" w:eastAsia="Arial" w:hAnsi="Arial" w:cs="Arial"/>
+          <w:color w:val="000000"/>
+          <w:sz w:val="28"/>
+          <w:szCs w:val="28"/>
         </w:rPr>
         <w:t xml:space="preserve"> </w:t>
       </w:r>
@@ -2833,30 +2784,16 @@
         </w:rPr>
         <w:t>Hillel</w:t>
       </w:r>
-    </w:p>
-    <w:p>
-      <w:pPr>
-        <w:widowControl w:val="0"/>
-        <w:pBdr>
-          <w:top w:val="nil"/>
-          <w:left w:val="nil"/>
-          <w:bottom w:val="nil"/>
-          <w:right w:val="nil"/>
-          <w:between w:val="nil"/>
-        </w:pBdr>
-        <w:spacing w:before="134" w:line="256" w:lineRule="auto"/>
-        <w:ind w:left="850" w:right="713"/>
-        <w:jc w:val="both"/>
-        <w:rPr>
-          <w:rFonts w:ascii="Arial" w:eastAsia="Arial" w:hAnsi="Arial" w:cs="Arial"/>
-          <w:b/>
-          <w:i/>
-          <w:color w:val="000000"/>
-          <w:sz w:val="28"/>
-          <w:szCs w:val="28"/>
-          <w:lang w:val="ru-RU"/>
-        </w:rPr>
-      </w:pPr>
+      <w:r>
+        <w:rPr>
+          <w:rFonts w:ascii="Arial" w:eastAsia="Arial" w:hAnsi="Arial" w:cs="Arial"/>
+          <w:i/>
+          <w:color w:val="000000"/>
+          <w:sz w:val="28"/>
+          <w:szCs w:val="28"/>
+        </w:rPr>
+        <w:t xml:space="preserve"> </w:t>
+      </w:r>
       <w:r>
         <w:rPr>
           <w:rFonts w:ascii="Arial" w:eastAsia="Arial" w:hAnsi="Arial" w:cs="Arial"/>
@@ -2874,7 +2811,6 @@
           <w:color w:val="000000"/>
           <w:sz w:val="28"/>
           <w:szCs w:val="28"/>
-          <w:lang w:val="ru-RU"/>
         </w:rPr>
         <w:t xml:space="preserve"> </w:t>
       </w:r>
@@ -2897,7 +2833,6 @@
           <w:color w:val="000000"/>
           <w:sz w:val="28"/>
           <w:szCs w:val="28"/>
-          <w:lang w:val="ru-RU"/>
         </w:rPr>
         <w:t>-</w:t>
       </w:r>
@@ -2920,7 +2855,6 @@
           <w:color w:val="000000"/>
           <w:sz w:val="28"/>
           <w:szCs w:val="28"/>
-          <w:lang w:val="ru-RU"/>
         </w:rPr>
         <w:t>(</w:t>
       </w:r>
@@ -2976,7 +2910,6 @@
           <w:color w:val="000000"/>
           <w:sz w:val="28"/>
           <w:szCs w:val="28"/>
-          <w:lang w:val="ru-RU"/>
         </w:rPr>
         <w:t>)</w:t>
       </w:r>
@@ -2996,64 +2929,50 @@
         <w:jc w:val="both"/>
         <w:rPr>
           <w:rFonts w:ascii="Arial" w:eastAsia="Arial" w:hAnsi="Arial" w:cs="Arial"/>
-          <w:i/>
-          <w:color w:val="000000"/>
-          <w:sz w:val="28"/>
-          <w:szCs w:val="28"/>
-          <w:lang w:val="ru-RU"/>
-        </w:rPr>
-      </w:pPr>
-      <w:r>
-        <w:rPr>
-          <w:rFonts w:ascii="Arial" w:eastAsia="Arial" w:hAnsi="Arial" w:cs="Arial"/>
-          <w:b/>
-          <w:i/>
-          <w:color w:val="000000"/>
-          <w:sz w:val="28"/>
-          <w:szCs w:val="28"/>
-          <w:lang w:val="ru-RU"/>
-        </w:rPr>
-        <w:t xml:space="preserve">2018 (4мес) </w:t>
-      </w:r>
-      <w:r>
-        <w:rPr>
-          <w:rFonts w:ascii="Arial" w:eastAsia="Arial" w:hAnsi="Arial" w:cs="Arial"/>
-          <w:i/>
-          <w:color w:val="000000"/>
-          <w:sz w:val="28"/>
-          <w:szCs w:val="28"/>
-          <w:lang w:val="ru-RU"/>
-        </w:rPr>
-        <w:t>- компьютерная</w:t>
-      </w:r>
-      <w:r>
-        <w:rPr>
-          <w:rFonts w:ascii="Arial" w:eastAsia="Arial" w:hAnsi="Arial" w:cs="Arial"/>
-          <w:color w:val="000000"/>
-          <w:sz w:val="28"/>
-          <w:szCs w:val="28"/>
-          <w:lang w:val="ru-RU"/>
-        </w:rPr>
-        <w:t xml:space="preserve"> </w:t>
-      </w:r>
-      <w:r>
-        <w:rPr>
-          <w:rFonts w:ascii="Arial" w:eastAsia="Arial" w:hAnsi="Arial" w:cs="Arial"/>
-          <w:i/>
-          <w:color w:val="000000"/>
-          <w:sz w:val="28"/>
-          <w:szCs w:val="28"/>
-          <w:lang w:val="ru-RU"/>
-        </w:rPr>
-        <w:t>школа</w:t>
-      </w:r>
-      <w:r>
-        <w:rPr>
-          <w:rFonts w:ascii="Arial" w:eastAsia="Arial" w:hAnsi="Arial" w:cs="Arial"/>
-          <w:color w:val="000000"/>
-          <w:sz w:val="28"/>
-          <w:szCs w:val="28"/>
-          <w:lang w:val="ru-RU"/>
+          <w:b/>
+          <w:i/>
+          <w:color w:val="000000"/>
+          <w:sz w:val="28"/>
+          <w:szCs w:val="28"/>
+        </w:rPr>
+      </w:pPr>
+      <w:r>
+        <w:rPr>
+          <w:rFonts w:ascii="Arial" w:eastAsia="Arial" w:hAnsi="Arial" w:cs="Arial"/>
+          <w:b/>
+          <w:i/>
+          <w:color w:val="000000"/>
+          <w:sz w:val="28"/>
+          <w:szCs w:val="28"/>
+        </w:rPr>
+        <w:t xml:space="preserve">2018 </w:t>
+      </w:r>
+      <w:r>
+        <w:rPr>
+          <w:rFonts w:ascii="Arial" w:eastAsia="Arial" w:hAnsi="Arial" w:cs="Arial"/>
+          <w:i/>
+          <w:color w:val="000000"/>
+          <w:sz w:val="28"/>
+          <w:szCs w:val="28"/>
+        </w:rPr>
+        <w:t xml:space="preserve">- </w:t>
+      </w:r>
+      <w:r>
+        <w:rPr>
+          <w:rFonts w:ascii="Arial" w:eastAsia="Arial" w:hAnsi="Arial" w:cs="Arial"/>
+          <w:i/>
+          <w:color w:val="000000"/>
+          <w:sz w:val="28"/>
+          <w:szCs w:val="28"/>
+        </w:rPr>
+        <w:t>IT school</w:t>
+      </w:r>
+      <w:r>
+        <w:rPr>
+          <w:rFonts w:ascii="Arial" w:eastAsia="Arial" w:hAnsi="Arial" w:cs="Arial"/>
+          <w:color w:val="000000"/>
+          <w:sz w:val="28"/>
+          <w:szCs w:val="28"/>
         </w:rPr>
         <w:t xml:space="preserve"> </w:t>
       </w:r>
@@ -3067,30 +2986,16 @@
         </w:rPr>
         <w:t>Hillel</w:t>
       </w:r>
-    </w:p>
-    <w:p>
-      <w:pPr>
-        <w:widowControl w:val="0"/>
-        <w:pBdr>
-          <w:top w:val="nil"/>
-          <w:left w:val="nil"/>
-          <w:bottom w:val="nil"/>
-          <w:right w:val="nil"/>
-          <w:between w:val="nil"/>
-        </w:pBdr>
-        <w:spacing w:line="256" w:lineRule="auto"/>
-        <w:ind w:left="850" w:right="713"/>
-        <w:jc w:val="both"/>
-        <w:rPr>
-          <w:rFonts w:ascii="Arial" w:eastAsia="Arial" w:hAnsi="Arial" w:cs="Arial"/>
-          <w:b/>
-          <w:i/>
-          <w:color w:val="000000"/>
-          <w:sz w:val="28"/>
-          <w:szCs w:val="28"/>
-          <w:lang w:val="ru-RU"/>
-        </w:rPr>
-      </w:pPr>
+      <w:r>
+        <w:rPr>
+          <w:rFonts w:ascii="Arial" w:eastAsia="Arial" w:hAnsi="Arial" w:cs="Arial"/>
+          <w:i/>
+          <w:color w:val="000000"/>
+          <w:sz w:val="28"/>
+          <w:szCs w:val="28"/>
+        </w:rPr>
+        <w:t xml:space="preserve"> </w:t>
+      </w:r>
       <w:r>
         <w:rPr>
           <w:rFonts w:ascii="Arial" w:eastAsia="Arial" w:hAnsi="Arial" w:cs="Arial"/>
@@ -3108,7 +3013,6 @@
           <w:color w:val="000000"/>
           <w:sz w:val="28"/>
           <w:szCs w:val="28"/>
-          <w:lang w:val="ru-RU"/>
         </w:rPr>
         <w:t xml:space="preserve"> </w:t>
       </w:r>
@@ -3131,7 +3035,6 @@
           <w:color w:val="000000"/>
           <w:sz w:val="28"/>
           <w:szCs w:val="28"/>
-          <w:lang w:val="ru-RU"/>
         </w:rPr>
         <w:t>-</w:t>
       </w:r>
@@ -3154,7 +3057,6 @@
           <w:color w:val="000000"/>
           <w:sz w:val="28"/>
           <w:szCs w:val="28"/>
-          <w:lang w:val="ru-RU"/>
         </w:rPr>
         <w:t>(</w:t>
       </w:r>
@@ -3177,7 +3079,6 @@
           <w:color w:val="000000"/>
           <w:sz w:val="28"/>
           <w:szCs w:val="28"/>
-          <w:lang w:val="ru-RU"/>
         </w:rPr>
         <w:t>)</w:t>
       </w:r>
@@ -3200,7 +3101,6 @@
           <w:i/>
           <w:sz w:val="32"/>
           <w:szCs w:val="32"/>
-          <w:lang w:val="ru-RU"/>
         </w:rPr>
       </w:pPr>
     </w:p>
@@ -3215,7 +3115,6 @@
           <w:color w:val="FF0000"/>
           <w:sz w:val="2"/>
           <w:szCs w:val="2"/>
-          <w:lang w:val="ru-RU"/>
         </w:rPr>
       </w:pPr>
     </w:p>
@@ -3230,7 +3129,7 @@
 </file>
 
 <file path=word/numbering.xml><?xml version="1.0" encoding="utf-8"?>
-<w:numbering xmlns:wpc="http://schemas.microsoft.com/office/word/2010/wordprocessingCanvas" xmlns:cx="http://schemas.microsoft.com/office/drawing/2014/chartex" xmlns:cx1="http://schemas.microsoft.com/office/drawing/2015/9/8/chartex" xmlns:mc="http://schemas.openxmlformats.org/markup-compatibility/2006" xmlns:o="urn:schemas-microsoft-com:office:office" xmlns:r="http://schemas.openxmlformats.org/officeDocument/2006/relationships" xmlns:m="http://schemas.openxmlformats.org/officeDocument/2006/math" xmlns:v="urn:schemas-microsoft-com:vml" xmlns:wp14="http://schemas.microsoft.com/office/word/2010/wordprocessingDrawing" xmlns:wp="http://schemas.openxmlformats.org/drawingml/2006/wordprocessingDrawing" xmlns:w10="urn:schemas-microsoft-com:office:word" xmlns:w="http://schemas.openxmlformats.org/wordprocessingml/2006/main" xmlns:w14="http://schemas.microsoft.com/office/word/2010/wordml" xmlns:w15="http://schemas.microsoft.com/office/word/2012/wordml" xmlns:w16se="http://schemas.microsoft.com/office/word/2015/wordml/symex" xmlns:wpg="http://schemas.microsoft.com/office/word/2010/wordprocessingGroup" xmlns:wpi="http://schemas.microsoft.com/office/word/2010/wordprocessingInk" xmlns:wne="http://schemas.microsoft.com/office/word/2006/wordml" xmlns:wps="http://schemas.microsoft.com/office/word/2010/wordprocessingShape" mc:Ignorable="w14 w15 w16se wp14">
+<w:numbering xmlns:wpc="http://schemas.microsoft.com/office/word/2010/wordprocessingCanvas" xmlns:cx="http://schemas.microsoft.com/office/drawing/2014/chartex" xmlns:mc="http://schemas.openxmlformats.org/markup-compatibility/2006" xmlns:o="urn:schemas-microsoft-com:office:office" xmlns:r="http://schemas.openxmlformats.org/officeDocument/2006/relationships" xmlns:m="http://schemas.openxmlformats.org/officeDocument/2006/math" xmlns:v="urn:schemas-microsoft-com:vml" xmlns:wp14="http://schemas.microsoft.com/office/word/2010/wordprocessingDrawing" xmlns:wp="http://schemas.openxmlformats.org/drawingml/2006/wordprocessingDrawing" xmlns:w10="urn:schemas-microsoft-com:office:word" xmlns:w="http://schemas.openxmlformats.org/wordprocessingml/2006/main" xmlns:w14="http://schemas.microsoft.com/office/word/2010/wordml" xmlns:w15="http://schemas.microsoft.com/office/word/2012/wordml" xmlns:w16se="http://schemas.microsoft.com/office/word/2015/wordml/symex" xmlns:wpg="http://schemas.microsoft.com/office/word/2010/wordprocessingGroup" xmlns:wpi="http://schemas.microsoft.com/office/word/2010/wordprocessingInk" xmlns:wne="http://schemas.microsoft.com/office/word/2006/wordml" xmlns:wps="http://schemas.microsoft.com/office/word/2010/wordprocessingShape" mc:Ignorable="w14 w15 w16se wp14">
   <w:abstractNum w:abstractNumId="0" w15:restartNumberingAfterBreak="0">
     <w:nsid w:val="25A72AD9"/>
     <w:multiLevelType w:val="multilevel"/>

</xml_diff>

<commit_message>
corrected the error in the text resume
</commit_message>
<xml_diff>
--- a/myportfolio/download/Resume__frontend_Poliakh_R.docx
+++ b/myportfolio/download/Resume__frontend_Poliakh_R.docx
@@ -266,6 +266,7 @@
           <w:color w:val="000000"/>
           <w:sz w:val="28"/>
           <w:szCs w:val="32"/>
+          <w:lang w:val="ru-RU"/>
         </w:rPr>
       </w:pPr>
       <w:r>
@@ -284,6 +285,7 @@
           <w:color w:val="000000"/>
           <w:sz w:val="28"/>
           <w:szCs w:val="32"/>
+          <w:lang w:val="ru-RU"/>
         </w:rPr>
         <w:t xml:space="preserve">. </w:t>
       </w:r>
@@ -969,7 +971,29 @@
           <w:sz w:val="28"/>
           <w:szCs w:val="28"/>
         </w:rPr>
-        <w:t>Pro-intermediate</w:t>
+        <w:t>Pr</w:t>
+      </w:r>
+      <w:r>
+        <w:rPr>
+          <w:rFonts w:ascii="Arial" w:eastAsia="Arial" w:hAnsi="Arial" w:cs="Arial"/>
+          <w:b/>
+          <w:i/>
+          <w:sz w:val="28"/>
+          <w:szCs w:val="28"/>
+        </w:rPr>
+        <w:t>e</w:t>
+      </w:r>
+      <w:bookmarkStart w:id="0" w:name="_GoBack"/>
+      <w:bookmarkEnd w:id="0"/>
+      <w:r>
+        <w:rPr>
+          <w:rFonts w:ascii="Arial" w:eastAsia="Arial" w:hAnsi="Arial" w:cs="Arial"/>
+          <w:b/>
+          <w:i/>
+          <w:sz w:val="28"/>
+          <w:szCs w:val="28"/>
+        </w:rPr>
+        <w:t>-intermediate</w:t>
       </w:r>
       <w:r>
         <w:rPr>
@@ -1789,8 +1813,6 @@
         </w:rPr>
         <w:t xml:space="preserve"> не было.</w:t>
       </w:r>
-      <w:bookmarkStart w:id="0" w:name="_GoBack"/>
-      <w:bookmarkEnd w:id="0"/>
     </w:p>
     <w:p>
       <w:pPr>

</xml_diff>

<commit_message>
- Changes in resume - changes links in json
</commit_message>
<xml_diff>
--- a/myportfolio/download/Resume__frontend_Poliakh_R.docx
+++ b/myportfolio/download/Resume__frontend_Poliakh_R.docx
@@ -646,6 +646,7 @@
           <w:color w:val="000000"/>
           <w:sz w:val="28"/>
           <w:szCs w:val="28"/>
+          <w:lang w:val="ru-RU"/>
         </w:rPr>
         <w:t xml:space="preserve"> </w:t>
       </w:r>
@@ -667,6 +668,7 @@
           <w:color w:val="000000"/>
           <w:sz w:val="28"/>
           <w:szCs w:val="28"/>
+          <w:lang w:val="ru-RU"/>
         </w:rPr>
         <w:t xml:space="preserve"> </w:t>
       </w:r>
@@ -688,6 +690,7 @@
           <w:color w:val="000000"/>
           <w:sz w:val="28"/>
           <w:szCs w:val="28"/>
+          <w:lang w:val="ru-RU"/>
         </w:rPr>
         <w:t xml:space="preserve"> </w:t>
       </w:r>
@@ -709,6 +712,7 @@
           <w:color w:val="000000"/>
           <w:sz w:val="28"/>
           <w:szCs w:val="28"/>
+          <w:lang w:val="ru-RU"/>
         </w:rPr>
         <w:t xml:space="preserve"> </w:t>
       </w:r>
@@ -730,6 +734,7 @@
           <w:color w:val="000000"/>
           <w:sz w:val="28"/>
           <w:szCs w:val="28"/>
+          <w:lang w:val="ru-RU"/>
         </w:rPr>
         <w:t xml:space="preserve"> </w:t>
       </w:r>
@@ -751,19 +756,168 @@
           <w:color w:val="000000"/>
           <w:sz w:val="28"/>
           <w:szCs w:val="28"/>
-        </w:rPr>
-        <w:t xml:space="preserve"> junior HTML-coder/front-end developer. </w:t>
-      </w:r>
-      <w:r>
-        <w:rPr>
-          <w:rFonts w:ascii="Arial" w:eastAsia="Arial" w:hAnsi="Arial" w:cs="Arial"/>
-          <w:i/>
-          <w:color w:val="000000"/>
-          <w:sz w:val="28"/>
-          <w:szCs w:val="28"/>
-          <w:lang w:val="ru-RU"/>
-        </w:rPr>
-        <w:t>Улучшать профессиональные навыки в этой профессии под присмотром и наставничеством опытных коллег. С удовольствием выполняю тестовое задание.</w:t>
+          <w:lang w:val="ru-RU"/>
+        </w:rPr>
+        <w:t xml:space="preserve"> </w:t>
+      </w:r>
+      <w:r>
+        <w:rPr>
+          <w:rFonts w:ascii="Arial" w:eastAsia="Arial" w:hAnsi="Arial" w:cs="Arial"/>
+          <w:i/>
+          <w:color w:val="000000"/>
+          <w:sz w:val="28"/>
+          <w:szCs w:val="28"/>
+        </w:rPr>
+        <w:t>junior</w:t>
+      </w:r>
+      <w:r>
+        <w:rPr>
+          <w:rFonts w:ascii="Arial" w:eastAsia="Arial" w:hAnsi="Arial" w:cs="Arial"/>
+          <w:i/>
+          <w:color w:val="000000"/>
+          <w:sz w:val="28"/>
+          <w:szCs w:val="28"/>
+          <w:lang w:val="ru-RU"/>
+        </w:rPr>
+        <w:t xml:space="preserve"> </w:t>
+      </w:r>
+      <w:r>
+        <w:rPr>
+          <w:rFonts w:ascii="Arial" w:eastAsia="Arial" w:hAnsi="Arial" w:cs="Arial"/>
+          <w:i/>
+          <w:color w:val="000000"/>
+          <w:sz w:val="28"/>
+          <w:szCs w:val="28"/>
+        </w:rPr>
+        <w:t>HTML</w:t>
+      </w:r>
+      <w:r>
+        <w:rPr>
+          <w:rFonts w:ascii="Arial" w:eastAsia="Arial" w:hAnsi="Arial" w:cs="Arial"/>
+          <w:i/>
+          <w:color w:val="000000"/>
+          <w:sz w:val="28"/>
+          <w:szCs w:val="28"/>
+          <w:lang w:val="ru-RU"/>
+        </w:rPr>
+        <w:t>-</w:t>
+      </w:r>
+      <w:r>
+        <w:rPr>
+          <w:rFonts w:ascii="Arial" w:eastAsia="Arial" w:hAnsi="Arial" w:cs="Arial"/>
+          <w:i/>
+          <w:color w:val="000000"/>
+          <w:sz w:val="28"/>
+          <w:szCs w:val="28"/>
+        </w:rPr>
+        <w:t>coder</w:t>
+      </w:r>
+      <w:r>
+        <w:rPr>
+          <w:rFonts w:ascii="Arial" w:eastAsia="Arial" w:hAnsi="Arial" w:cs="Arial"/>
+          <w:i/>
+          <w:color w:val="000000"/>
+          <w:sz w:val="28"/>
+          <w:szCs w:val="28"/>
+          <w:lang w:val="ru-RU"/>
+        </w:rPr>
+        <w:t>/</w:t>
+      </w:r>
+      <w:r>
+        <w:rPr>
+          <w:rFonts w:ascii="Arial" w:eastAsia="Arial" w:hAnsi="Arial" w:cs="Arial"/>
+          <w:i/>
+          <w:color w:val="000000"/>
+          <w:sz w:val="28"/>
+          <w:szCs w:val="28"/>
+        </w:rPr>
+        <w:t>front</w:t>
+      </w:r>
+      <w:r>
+        <w:rPr>
+          <w:rFonts w:ascii="Arial" w:eastAsia="Arial" w:hAnsi="Arial" w:cs="Arial"/>
+          <w:i/>
+          <w:color w:val="000000"/>
+          <w:sz w:val="28"/>
+          <w:szCs w:val="28"/>
+          <w:lang w:val="ru-RU"/>
+        </w:rPr>
+        <w:t>-</w:t>
+      </w:r>
+      <w:r>
+        <w:rPr>
+          <w:rFonts w:ascii="Arial" w:eastAsia="Arial" w:hAnsi="Arial" w:cs="Arial"/>
+          <w:i/>
+          <w:color w:val="000000"/>
+          <w:sz w:val="28"/>
+          <w:szCs w:val="28"/>
+        </w:rPr>
+        <w:t>end</w:t>
+      </w:r>
+      <w:r>
+        <w:rPr>
+          <w:rFonts w:ascii="Arial" w:eastAsia="Arial" w:hAnsi="Arial" w:cs="Arial"/>
+          <w:i/>
+          <w:color w:val="000000"/>
+          <w:sz w:val="28"/>
+          <w:szCs w:val="28"/>
+          <w:lang w:val="ru-RU"/>
+        </w:rPr>
+        <w:t xml:space="preserve"> </w:t>
+      </w:r>
+      <w:r>
+        <w:rPr>
+          <w:rFonts w:ascii="Arial" w:eastAsia="Arial" w:hAnsi="Arial" w:cs="Arial"/>
+          <w:i/>
+          <w:color w:val="000000"/>
+          <w:sz w:val="28"/>
+          <w:szCs w:val="28"/>
+        </w:rPr>
+        <w:t>developer</w:t>
+      </w:r>
+      <w:r>
+        <w:rPr>
+          <w:rFonts w:ascii="Arial" w:eastAsia="Arial" w:hAnsi="Arial" w:cs="Arial"/>
+          <w:i/>
+          <w:color w:val="000000"/>
+          <w:sz w:val="28"/>
+          <w:szCs w:val="28"/>
+          <w:lang w:val="ru-RU"/>
+        </w:rPr>
+        <w:t xml:space="preserve">. </w:t>
+      </w:r>
+      <w:r>
+        <w:rPr>
+          <w:rFonts w:ascii="Arial" w:eastAsia="Arial" w:hAnsi="Arial" w:cs="Arial"/>
+          <w:i/>
+          <w:color w:val="000000"/>
+          <w:sz w:val="28"/>
+          <w:szCs w:val="28"/>
+          <w:lang w:val="ru-RU"/>
+        </w:rPr>
+        <w:t>Улучшать профессиональные навыки в этой профессии под присмотром и наставничеством опытных</w:t>
+      </w:r>
+      <w:r>
+        <w:rPr>
+          <w:rFonts w:ascii="Arial" w:eastAsia="Arial" w:hAnsi="Arial" w:cs="Arial"/>
+          <w:i/>
+          <w:color w:val="000000"/>
+          <w:sz w:val="28"/>
+          <w:szCs w:val="28"/>
+          <w:lang w:val="ru-RU"/>
+        </w:rPr>
+        <w:t xml:space="preserve"> коллег. С удовольствием выполн</w:t>
+      </w:r>
+      <w:r>
+        <w:rPr>
+          <w:rFonts w:ascii="Arial" w:eastAsia="Arial" w:hAnsi="Arial" w:cs="Arial"/>
+          <w:i/>
+          <w:color w:val="000000"/>
+          <w:sz w:val="28"/>
+          <w:szCs w:val="28"/>
+          <w:lang w:val="ru-RU"/>
+        </w:rPr>
+        <w:t>ю тестовое задание.</w:t>
       </w:r>
     </w:p>
     <w:p>
@@ -971,29 +1125,7 @@
           <w:sz w:val="28"/>
           <w:szCs w:val="28"/>
         </w:rPr>
-        <w:t>Pr</w:t>
-      </w:r>
-      <w:r>
-        <w:rPr>
-          <w:rFonts w:ascii="Arial" w:eastAsia="Arial" w:hAnsi="Arial" w:cs="Arial"/>
-          <w:b/>
-          <w:i/>
-          <w:sz w:val="28"/>
-          <w:szCs w:val="28"/>
-        </w:rPr>
-        <w:t>e</w:t>
-      </w:r>
-      <w:bookmarkStart w:id="0" w:name="_GoBack"/>
-      <w:bookmarkEnd w:id="0"/>
-      <w:r>
-        <w:rPr>
-          <w:rFonts w:ascii="Arial" w:eastAsia="Arial" w:hAnsi="Arial" w:cs="Arial"/>
-          <w:b/>
-          <w:i/>
-          <w:sz w:val="28"/>
-          <w:szCs w:val="28"/>
-        </w:rPr>
-        <w:t>-intermediate</w:t>
+        <w:t>Elementary</w:t>
       </w:r>
       <w:r>
         <w:rPr>
@@ -1259,7 +1391,19 @@
           <w:sz w:val="32"/>
           <w:szCs w:val="36"/>
         </w:rPr>
-        <w:t>обязанности</w:t>
+        <w:t>обяза</w:t>
+      </w:r>
+      <w:bookmarkStart w:id="0" w:name="_GoBack"/>
+      <w:bookmarkEnd w:id="0"/>
+      <w:r>
+        <w:rPr>
+          <w:rFonts w:ascii="Arial" w:eastAsia="Arial" w:hAnsi="Arial" w:cs="Arial"/>
+          <w:b/>
+          <w:color w:val="000000"/>
+          <w:sz w:val="32"/>
+          <w:szCs w:val="36"/>
+        </w:rPr>
+        <w:t>нности</w:t>
       </w:r>
     </w:p>
     <w:p>
@@ -3142,7 +3286,7 @@
     </w:p>
     <w:sectPr>
       <w:pgSz w:w="11880" w:h="16820"/>
-      <w:pgMar w:top="0" w:right="0" w:bottom="0" w:left="0" w:header="720" w:footer="720" w:gutter="0"/>
+      <w:pgMar w:top="284" w:right="0" w:bottom="0" w:left="0" w:header="720" w:footer="720" w:gutter="0"/>
       <w:pgNumType w:start="1"/>
       <w:cols w:space="720"/>
     </w:sectPr>

</xml_diff>